<commit_message>
Fix a problem in getting the body of the request
</commit_message>
<xml_diff>
--- a/ComFerAplicacionsIISNatives.docx
+++ b/ComFerAplicacionsIISNatives.docx
@@ -10828,6 +10828,7 @@
           <w:color w:val="161616"/>
           <w:sz w:val="36"/>
           <w:szCs w:val="36"/>
+          <w:highlight w:val="yellow"/>
           <w:lang w:val="en-US" w:eastAsia="es-ES"/>
         </w:rPr>
         <w:t>Compiling and Testing the Module</w:t>
@@ -10859,6 +10860,334 @@
           <w:lang w:val="en-US" w:eastAsia="es-ES"/>
         </w:rPr>
         <w:t>To compile and test the project</w:t>
+      </w:r>
+    </w:p>
+    <w:p>
+      <w:pPr>
+        <w:shd w:val="clear" w:color="auto" w:fill="FFFFFF"/>
+        <w:spacing w:before="257" w:after="43" w:line="240" w:lineRule="auto"/>
+        <w:outlineLvl w:val="3"/>
+        <w:rPr>
+          <w:rFonts w:ascii="Segoe UI" w:eastAsia="Times New Roman" w:hAnsi="Segoe UI" w:cs="Segoe UI"/>
+          <w:b/>
+          <w:bCs/>
+          <w:color w:val="161616"/>
+          <w:sz w:val="24"/>
+          <w:szCs w:val="24"/>
+          <w:lang w:eastAsia="es-ES"/>
+        </w:rPr>
+      </w:pPr>
+      <w:r>
+        <w:rPr>
+          <w:rFonts w:ascii="Segoe UI" w:eastAsia="Times New Roman" w:hAnsi="Segoe UI" w:cs="Segoe UI"/>
+          <w:b/>
+          <w:bCs/>
+          <w:color w:val="161616"/>
+          <w:sz w:val="24"/>
+          <w:szCs w:val="24"/>
+          <w:highlight w:val="yellow"/>
+          <w:lang w:eastAsia="es-ES"/>
+        </w:rPr>
+        <w:t xml:space="preserve">Cal compilar el module </w:t>
+      </w:r>
+      <w:proofErr w:type="spellStart"/>
+      <w:r>
+        <w:rPr>
+          <w:rFonts w:ascii="Segoe UI" w:eastAsia="Times New Roman" w:hAnsi="Segoe UI" w:cs="Segoe UI"/>
+          <w:b/>
+          <w:bCs/>
+          <w:color w:val="161616"/>
+          <w:sz w:val="24"/>
+          <w:szCs w:val="24"/>
+          <w:highlight w:val="yellow"/>
+          <w:lang w:eastAsia="es-ES"/>
+        </w:rPr>
+        <w:t>sense</w:t>
+      </w:r>
+      <w:proofErr w:type="spellEnd"/>
+      <w:r>
+        <w:rPr>
+          <w:rFonts w:ascii="Segoe UI" w:eastAsia="Times New Roman" w:hAnsi="Segoe UI" w:cs="Segoe UI"/>
+          <w:b/>
+          <w:bCs/>
+          <w:color w:val="161616"/>
+          <w:sz w:val="24"/>
+          <w:szCs w:val="24"/>
+          <w:highlight w:val="yellow"/>
+          <w:lang w:eastAsia="es-ES"/>
+        </w:rPr>
+        <w:t xml:space="preserve"> </w:t>
+      </w:r>
+      <w:proofErr w:type="spellStart"/>
+      <w:r>
+        <w:rPr>
+          <w:rFonts w:ascii="Segoe UI" w:eastAsia="Times New Roman" w:hAnsi="Segoe UI" w:cs="Segoe UI"/>
+          <w:b/>
+          <w:bCs/>
+          <w:color w:val="161616"/>
+          <w:sz w:val="24"/>
+          <w:szCs w:val="24"/>
+          <w:highlight w:val="yellow"/>
+          <w:lang w:eastAsia="es-ES"/>
+        </w:rPr>
+        <w:t>dependencies</w:t>
+      </w:r>
+      <w:proofErr w:type="spellEnd"/>
+      <w:r>
+        <w:rPr>
+          <w:rFonts w:ascii="Segoe UI" w:eastAsia="Times New Roman" w:hAnsi="Segoe UI" w:cs="Segoe UI"/>
+          <w:b/>
+          <w:bCs/>
+          <w:color w:val="161616"/>
+          <w:sz w:val="24"/>
+          <w:szCs w:val="24"/>
+          <w:highlight w:val="yellow"/>
+          <w:lang w:eastAsia="es-ES"/>
+        </w:rPr>
+        <w:t xml:space="preserve"> de </w:t>
+      </w:r>
+      <w:proofErr w:type="spellStart"/>
+      <w:r>
+        <w:rPr>
+          <w:rFonts w:ascii="Segoe UI" w:eastAsia="Times New Roman" w:hAnsi="Segoe UI" w:cs="Segoe UI"/>
+          <w:b/>
+          <w:bCs/>
+          <w:color w:val="161616"/>
+          <w:sz w:val="24"/>
+          <w:szCs w:val="24"/>
+          <w:highlight w:val="yellow"/>
+          <w:lang w:eastAsia="es-ES"/>
+        </w:rPr>
+        <w:t>DLL’s</w:t>
+      </w:r>
+      <w:proofErr w:type="spellEnd"/>
+      <w:r>
+        <w:rPr>
+          <w:rFonts w:ascii="Segoe UI" w:eastAsia="Times New Roman" w:hAnsi="Segoe UI" w:cs="Segoe UI"/>
+          <w:b/>
+          <w:bCs/>
+          <w:color w:val="161616"/>
+          <w:sz w:val="24"/>
+          <w:szCs w:val="24"/>
+          <w:highlight w:val="yellow"/>
+          <w:lang w:eastAsia="es-ES"/>
+        </w:rPr>
+        <w:t xml:space="preserve"> o no </w:t>
+      </w:r>
+      <w:proofErr w:type="spellStart"/>
+      <w:r>
+        <w:rPr>
+          <w:rFonts w:ascii="Segoe UI" w:eastAsia="Times New Roman" w:hAnsi="Segoe UI" w:cs="Segoe UI"/>
+          <w:b/>
+          <w:bCs/>
+          <w:color w:val="161616"/>
+          <w:sz w:val="24"/>
+          <w:szCs w:val="24"/>
+          <w:highlight w:val="yellow"/>
+          <w:lang w:eastAsia="es-ES"/>
+        </w:rPr>
+        <w:t>funcionarà</w:t>
+      </w:r>
+      <w:proofErr w:type="spellEnd"/>
+      <w:r>
+        <w:rPr>
+          <w:rFonts w:ascii="Segoe UI" w:eastAsia="Times New Roman" w:hAnsi="Segoe UI" w:cs="Segoe UI"/>
+          <w:b/>
+          <w:bCs/>
+          <w:color w:val="161616"/>
+          <w:sz w:val="24"/>
+          <w:szCs w:val="24"/>
+          <w:highlight w:val="yellow"/>
+          <w:lang w:eastAsia="es-ES"/>
+        </w:rPr>
+        <w:t xml:space="preserve">, </w:t>
+      </w:r>
+      <w:proofErr w:type="spellStart"/>
+      <w:r>
+        <w:rPr>
+          <w:rFonts w:ascii="Segoe UI" w:eastAsia="Times New Roman" w:hAnsi="Segoe UI" w:cs="Segoe UI"/>
+          <w:b/>
+          <w:bCs/>
+          <w:color w:val="161616"/>
+          <w:sz w:val="24"/>
+          <w:szCs w:val="24"/>
+          <w:highlight w:val="yellow"/>
+          <w:lang w:eastAsia="es-ES"/>
+        </w:rPr>
+        <w:t>és</w:t>
+      </w:r>
+      <w:proofErr w:type="spellEnd"/>
+      <w:r>
+        <w:rPr>
+          <w:rFonts w:ascii="Segoe UI" w:eastAsia="Times New Roman" w:hAnsi="Segoe UI" w:cs="Segoe UI"/>
+          <w:b/>
+          <w:bCs/>
+          <w:color w:val="161616"/>
+          <w:sz w:val="24"/>
+          <w:szCs w:val="24"/>
+          <w:highlight w:val="yellow"/>
+          <w:lang w:eastAsia="es-ES"/>
+        </w:rPr>
+        <w:t xml:space="preserve"> a </w:t>
+      </w:r>
+      <w:proofErr w:type="spellStart"/>
+      <w:r>
+        <w:rPr>
+          <w:rFonts w:ascii="Segoe UI" w:eastAsia="Times New Roman" w:hAnsi="Segoe UI" w:cs="Segoe UI"/>
+          <w:b/>
+          <w:bCs/>
+          <w:color w:val="161616"/>
+          <w:sz w:val="24"/>
+          <w:szCs w:val="24"/>
+          <w:highlight w:val="yellow"/>
+          <w:lang w:eastAsia="es-ES"/>
+        </w:rPr>
+        <w:t>dir</w:t>
+      </w:r>
+      <w:proofErr w:type="spellEnd"/>
+      <w:r>
+        <w:rPr>
+          <w:rFonts w:ascii="Segoe UI" w:eastAsia="Times New Roman" w:hAnsi="Segoe UI" w:cs="Segoe UI"/>
+          <w:b/>
+          <w:bCs/>
+          <w:color w:val="161616"/>
+          <w:sz w:val="24"/>
+          <w:szCs w:val="24"/>
+          <w:highlight w:val="yellow"/>
+          <w:lang w:eastAsia="es-ES"/>
+        </w:rPr>
+        <w:t xml:space="preserve"> </w:t>
+      </w:r>
+      <w:proofErr w:type="spellStart"/>
+      <w:r>
+        <w:rPr>
+          <w:rFonts w:ascii="Segoe UI" w:eastAsia="Times New Roman" w:hAnsi="Segoe UI" w:cs="Segoe UI"/>
+          <w:b/>
+          <w:bCs/>
+          <w:color w:val="161616"/>
+          <w:sz w:val="24"/>
+          <w:szCs w:val="24"/>
+          <w:highlight w:val="yellow"/>
+          <w:lang w:eastAsia="es-ES"/>
+        </w:rPr>
+        <w:t>sense</w:t>
+      </w:r>
+      <w:proofErr w:type="spellEnd"/>
+      <w:r>
+        <w:rPr>
+          <w:rFonts w:ascii="Segoe UI" w:eastAsia="Times New Roman" w:hAnsi="Segoe UI" w:cs="Segoe UI"/>
+          <w:b/>
+          <w:bCs/>
+          <w:color w:val="161616"/>
+          <w:sz w:val="24"/>
+          <w:szCs w:val="24"/>
+          <w:highlight w:val="yellow"/>
+          <w:lang w:eastAsia="es-ES"/>
+        </w:rPr>
+        <w:t xml:space="preserve"> </w:t>
+      </w:r>
+      <w:proofErr w:type="spellStart"/>
+      <w:r>
+        <w:rPr>
+          <w:rFonts w:ascii="Segoe UI" w:eastAsia="Times New Roman" w:hAnsi="Segoe UI" w:cs="Segoe UI"/>
+          <w:b/>
+          <w:bCs/>
+          <w:color w:val="161616"/>
+          <w:sz w:val="24"/>
+          <w:szCs w:val="24"/>
+          <w:highlight w:val="yellow"/>
+          <w:lang w:eastAsia="es-ES"/>
+        </w:rPr>
+        <w:t>Runtime</w:t>
+      </w:r>
+      <w:proofErr w:type="spellEnd"/>
+      <w:r>
+        <w:rPr>
+          <w:rFonts w:ascii="Segoe UI" w:eastAsia="Times New Roman" w:hAnsi="Segoe UI" w:cs="Segoe UI"/>
+          <w:b/>
+          <w:bCs/>
+          <w:color w:val="161616"/>
+          <w:sz w:val="24"/>
+          <w:szCs w:val="24"/>
+          <w:highlight w:val="yellow"/>
+          <w:lang w:eastAsia="es-ES"/>
+        </w:rPr>
+        <w:t xml:space="preserve"> </w:t>
+      </w:r>
+      <w:proofErr w:type="spellStart"/>
+      <w:r>
+        <w:rPr>
+          <w:rFonts w:ascii="Segoe UI" w:eastAsia="Times New Roman" w:hAnsi="Segoe UI" w:cs="Segoe UI"/>
+          <w:b/>
+          <w:bCs/>
+          <w:color w:val="161616"/>
+          <w:sz w:val="24"/>
+          <w:szCs w:val="24"/>
+          <w:highlight w:val="yellow"/>
+          <w:lang w:eastAsia="es-ES"/>
+        </w:rPr>
+        <w:t>libraries</w:t>
+      </w:r>
+      <w:bookmarkStart w:id="0" w:name="_GoBack"/>
+      <w:bookmarkEnd w:id="0"/>
+      <w:proofErr w:type="spellEnd"/>
+    </w:p>
+    <w:p>
+      <w:pPr>
+        <w:shd w:val="clear" w:color="auto" w:fill="FFFFFF"/>
+        <w:spacing w:before="257" w:after="43" w:line="240" w:lineRule="auto"/>
+        <w:outlineLvl w:val="3"/>
+        <w:rPr>
+          <w:rFonts w:ascii="Segoe UI" w:eastAsia="Times New Roman" w:hAnsi="Segoe UI" w:cs="Segoe UI"/>
+          <w:b/>
+          <w:bCs/>
+          <w:color w:val="161616"/>
+          <w:sz w:val="24"/>
+          <w:szCs w:val="24"/>
+          <w:lang w:eastAsia="es-ES"/>
+        </w:rPr>
+      </w:pPr>
+      <w:r>
+        <w:rPr>
+          <w:noProof/>
+          <w:lang w:val="ca-ES" w:eastAsia="ca-ES"/>
+        </w:rPr>
+        <w:lastRenderedPageBreak/>
+        <w:drawing>
+          <wp:inline distT="0" distB="0" distL="0" distR="0" wp14:anchorId="65C634E7" wp14:editId="2DCAA4D4">
+            <wp:extent cx="5400040" cy="3737610"/>
+            <wp:effectExtent l="0" t="0" r="0" b="0"/>
+            <wp:docPr id="4" name="Imagen 4"/>
+            <wp:cNvGraphicFramePr>
+              <a:graphicFrameLocks xmlns:a="http://schemas.openxmlformats.org/drawingml/2006/main" noChangeAspect="1"/>
+            </wp:cNvGraphicFramePr>
+            <a:graphic xmlns:a="http://schemas.openxmlformats.org/drawingml/2006/main">
+              <a:graphicData uri="http://schemas.openxmlformats.org/drawingml/2006/picture">
+                <pic:pic xmlns:pic="http://schemas.openxmlformats.org/drawingml/2006/picture">
+                  <pic:nvPicPr>
+                    <pic:cNvPr id="1" name=""/>
+                    <pic:cNvPicPr/>
+                  </pic:nvPicPr>
+                  <pic:blipFill>
+                    <a:blip r:embed="rId10"/>
+                    <a:stretch>
+                      <a:fillRect/>
+                    </a:stretch>
+                  </pic:blipFill>
+                  <pic:spPr>
+                    <a:xfrm>
+                      <a:off x="0" y="0"/>
+                      <a:ext cx="5400040" cy="3737610"/>
+                    </a:xfrm>
+                    <a:prstGeom prst="rect">
+                      <a:avLst/>
+                    </a:prstGeom>
+                  </pic:spPr>
+                </pic:pic>
+              </a:graphicData>
+            </a:graphic>
+          </wp:inline>
+        </w:drawing>
       </w:r>
     </w:p>
     <w:p>
@@ -11154,7 +11483,6 @@
           <w:szCs w:val="36"/>
           <w:lang w:val="en-US" w:eastAsia="es-ES"/>
         </w:rPr>
-        <w:lastRenderedPageBreak/>
         <w:t>Troubleshooting Your Settings</w:t>
       </w:r>
     </w:p>
@@ -11982,6 +12310,7 @@
           <w:szCs w:val="24"/>
           <w:lang w:val="ca-ES" w:eastAsia="ca-ES"/>
         </w:rPr>
+        <w:lastRenderedPageBreak/>
         <w:drawing>
           <wp:inline distT="0" distB="0" distL="0" distR="0">
             <wp:extent cx="5504122" cy="3711855"/>
@@ -12000,7 +12329,7 @@
                     </pic:cNvPicPr>
                   </pic:nvPicPr>
                   <pic:blipFill>
-                    <a:blip r:embed="rId10" cstate="print"/>
+                    <a:blip r:embed="rId11" cstate="print"/>
                     <a:srcRect/>
                     <a:stretch>
                       <a:fillRect/>
@@ -12159,7 +12488,7 @@
           <w:lang w:eastAsia="es-ES"/>
         </w:rPr>
       </w:pPr>
-      <w:hyperlink r:id="rId11" w:tgtFrame="_blank" w:history="1">
+      <w:hyperlink r:id="rId12" w:tgtFrame="_blank" w:history="1">
         <w:r>
           <w:rPr>
             <w:rFonts w:ascii="Arial" w:eastAsia="Times New Roman" w:hAnsi="Arial" w:cs="Arial"/>
@@ -12635,7 +12964,7 @@
           <w:color w:val="222222"/>
           <w:sz w:val="24"/>
           <w:szCs w:val="24"/>
-          <w:lang w:eastAsia="es-ES"/>
+          <w:lang w:val="fr-FR" w:eastAsia="es-ES"/>
         </w:rPr>
       </w:pPr>
       <w:r>
@@ -12644,97 +12973,9 @@
           <w:color w:val="222222"/>
           <w:sz w:val="24"/>
           <w:szCs w:val="24"/>
-          <w:lang w:eastAsia="es-ES"/>
-        </w:rPr>
-        <w:t xml:space="preserve">El </w:t>
-      </w:r>
-      <w:proofErr w:type="spellStart"/>
-      <w:r>
-        <w:rPr>
-          <w:rFonts w:ascii="Arial" w:eastAsia="Times New Roman" w:hAnsi="Arial" w:cs="Arial"/>
-          <w:color w:val="222222"/>
-          <w:sz w:val="24"/>
-          <w:szCs w:val="24"/>
-          <w:lang w:eastAsia="es-ES"/>
-        </w:rPr>
-        <w:t>pas</w:t>
-      </w:r>
-      <w:proofErr w:type="spellEnd"/>
-      <w:r>
-        <w:rPr>
-          <w:rFonts w:ascii="Arial" w:eastAsia="Times New Roman" w:hAnsi="Arial" w:cs="Arial"/>
-          <w:color w:val="222222"/>
-          <w:sz w:val="24"/>
-          <w:szCs w:val="24"/>
-          <w:lang w:eastAsia="es-ES"/>
-        </w:rPr>
-        <w:t xml:space="preserve"> </w:t>
-      </w:r>
-      <w:proofErr w:type="spellStart"/>
-      <w:r>
-        <w:rPr>
-          <w:rFonts w:ascii="Arial" w:eastAsia="Times New Roman" w:hAnsi="Arial" w:cs="Arial"/>
-          <w:color w:val="222222"/>
-          <w:sz w:val="24"/>
-          <w:szCs w:val="24"/>
-          <w:lang w:eastAsia="es-ES"/>
-        </w:rPr>
-        <w:t>més</w:t>
-      </w:r>
-      <w:proofErr w:type="spellEnd"/>
-      <w:r>
-        <w:rPr>
-          <w:rFonts w:ascii="Arial" w:eastAsia="Times New Roman" w:hAnsi="Arial" w:cs="Arial"/>
-          <w:color w:val="222222"/>
-          <w:sz w:val="24"/>
-          <w:szCs w:val="24"/>
-          <w:lang w:eastAsia="es-ES"/>
-        </w:rPr>
-        <w:t xml:space="preserve"> </w:t>
-      </w:r>
-      <w:proofErr w:type="spellStart"/>
-      <w:r>
-        <w:rPr>
-          <w:rFonts w:ascii="Arial" w:eastAsia="Times New Roman" w:hAnsi="Arial" w:cs="Arial"/>
-          <w:color w:val="222222"/>
-          <w:sz w:val="24"/>
-          <w:szCs w:val="24"/>
-          <w:lang w:eastAsia="es-ES"/>
-        </w:rPr>
-        <w:t>important</w:t>
-      </w:r>
-      <w:proofErr w:type="spellEnd"/>
-      <w:r>
-        <w:rPr>
-          <w:rFonts w:ascii="Arial" w:eastAsia="Times New Roman" w:hAnsi="Arial" w:cs="Arial"/>
-          <w:color w:val="222222"/>
-          <w:sz w:val="24"/>
-          <w:szCs w:val="24"/>
-          <w:lang w:eastAsia="es-ES"/>
-        </w:rPr>
-        <w:t xml:space="preserve"> </w:t>
-      </w:r>
-      <w:proofErr w:type="spellStart"/>
-      <w:r>
-        <w:rPr>
-          <w:rFonts w:ascii="Arial" w:eastAsia="Times New Roman" w:hAnsi="Arial" w:cs="Arial"/>
-          <w:color w:val="222222"/>
-          <w:sz w:val="24"/>
-          <w:szCs w:val="24"/>
-          <w:lang w:eastAsia="es-ES"/>
-        </w:rPr>
-        <w:t>és</w:t>
-      </w:r>
-      <w:proofErr w:type="spellEnd"/>
-      <w:r>
-        <w:rPr>
-          <w:rFonts w:ascii="Arial" w:eastAsia="Times New Roman" w:hAnsi="Arial" w:cs="Arial"/>
-          <w:color w:val="222222"/>
-          <w:sz w:val="24"/>
-          <w:szCs w:val="24"/>
-          <w:lang w:eastAsia="es-ES"/>
-        </w:rPr>
-        <w:t>:</w:t>
+          <w:lang w:val="fr-FR" w:eastAsia="es-ES"/>
+        </w:rPr>
+        <w:t>El pas més important és:</w:t>
       </w:r>
     </w:p>
     <w:p>
@@ -13101,7 +13342,7 @@
                     </pic:cNvPicPr>
                   </pic:nvPicPr>
                   <pic:blipFill>
-                    <a:blip r:embed="rId12" cstate="print"/>
+                    <a:blip r:embed="rId13" cstate="print"/>
                     <a:srcRect/>
                     <a:stretch>
                       <a:fillRect/>
@@ -13296,7 +13537,7 @@
     </w:p>
     <w:p/>
     <w:p>
-      <w:hyperlink r:id="rId13" w:history="1">
+      <w:hyperlink r:id="rId14" w:history="1">
         <w:r>
           <w:rPr>
             <w:rStyle w:val="Hipervnculo"/>
@@ -13493,7 +13734,7 @@
                     <pic:cNvPicPr/>
                   </pic:nvPicPr>
                   <pic:blipFill>
-                    <a:blip r:embed="rId14"/>
+                    <a:blip r:embed="rId15"/>
                     <a:stretch>
                       <a:fillRect/>
                     </a:stretch>
@@ -13799,18 +14040,7 @@
           <w:szCs w:val="24"/>
           <w:lang w:eastAsia="es-ES"/>
         </w:rPr>
-        <w:t xml:space="preserve">: </w:t>
-      </w:r>
-      <w:r>
-        <w:rPr>
-          <w:rFonts w:ascii="Segoe UI" w:eastAsia="Times New Roman" w:hAnsi="Segoe UI" w:cs="Segoe UI"/>
-          <w:color w:val="161616"/>
-          <w:sz w:val="24"/>
-          <w:szCs w:val="24"/>
-          <w:lang w:eastAsia="es-ES"/>
-        </w:rPr>
-        <w:lastRenderedPageBreak/>
-        <w:t>c:\Inetpub\wwwroot\WSMM\WebSocketsNative.dll</w:t>
+        <w:t>: c:\Inetpub\wwwroot\WSMM\WebSocketsNative.dll</w:t>
       </w:r>
       <w:r>
         <w:rPr>
@@ -14536,6 +14766,7 @@
           <w:szCs w:val="24"/>
           <w:lang w:eastAsia="es-ES"/>
         </w:rPr>
+        <w:lastRenderedPageBreak/>
         <w:t>C</w:t>
       </w:r>
       <w:r>
@@ -15134,7 +15365,7 @@
                     <pic:cNvPicPr/>
                   </pic:nvPicPr>
                   <pic:blipFill rotWithShape="1">
-                    <a:blip r:embed="rId15">
+                    <a:blip r:embed="rId16">
                       <a:extLst>
                         <a:ext uri="{28A0092B-C50C-407E-A947-70E740481C1C}">
                           <a14:useLocalDpi xmlns:a14="http://schemas.microsoft.com/office/drawing/2010/main" val="0"/>
@@ -15188,7 +15419,7 @@
                     <pic:cNvPicPr/>
                   </pic:nvPicPr>
                   <pic:blipFill rotWithShape="1">
-                    <a:blip r:embed="rId16"/>
+                    <a:blip r:embed="rId17"/>
                     <a:srcRect r="68190"/>
                     <a:stretch/>
                   </pic:blipFill>
@@ -15281,7 +15512,7 @@
                     <pic:cNvPicPr/>
                   </pic:nvPicPr>
                   <pic:blipFill>
-                    <a:blip r:embed="rId17"/>
+                    <a:blip r:embed="rId18"/>
                     <a:stretch>
                       <a:fillRect/>
                     </a:stretch>
@@ -15798,436 +16029,6 @@
             <wp:extent cx="5400040" cy="3077845"/>
             <wp:effectExtent l="0" t="0" r="0" b="0"/>
             <wp:docPr id="8" name="Imagen 8"/>
-            <wp:cNvGraphicFramePr>
-              <a:graphicFrameLocks xmlns:a="http://schemas.openxmlformats.org/drawingml/2006/main" noChangeAspect="1"/>
-            </wp:cNvGraphicFramePr>
-            <a:graphic xmlns:a="http://schemas.openxmlformats.org/drawingml/2006/main">
-              <a:graphicData uri="http://schemas.openxmlformats.org/drawingml/2006/picture">
-                <pic:pic xmlns:pic="http://schemas.openxmlformats.org/drawingml/2006/picture">
-                  <pic:nvPicPr>
-                    <pic:cNvPr id="1" name=""/>
-                    <pic:cNvPicPr/>
-                  </pic:nvPicPr>
-                  <pic:blipFill>
-                    <a:blip r:embed="rId18"/>
-                    <a:stretch>
-                      <a:fillRect/>
-                    </a:stretch>
-                  </pic:blipFill>
-                  <pic:spPr>
-                    <a:xfrm>
-                      <a:off x="0" y="0"/>
-                      <a:ext cx="5400040" cy="3077845"/>
-                    </a:xfrm>
-                    <a:prstGeom prst="rect">
-                      <a:avLst/>
-                    </a:prstGeom>
-                  </pic:spPr>
-                </pic:pic>
-              </a:graphicData>
-            </a:graphic>
-          </wp:inline>
-        </w:drawing>
-      </w:r>
-    </w:p>
-    <w:p>
-      <w:pPr>
-        <w:pStyle w:val="Prrafodelista"/>
-        <w:rPr>
-          <w:rFonts w:ascii="Segoe UI" w:eastAsia="Times New Roman" w:hAnsi="Segoe UI" w:cs="Segoe UI"/>
-          <w:color w:val="161616"/>
-          <w:sz w:val="24"/>
-          <w:szCs w:val="24"/>
-          <w:lang w:eastAsia="es-ES"/>
-        </w:rPr>
-      </w:pPr>
-    </w:p>
-    <w:p>
-      <w:pPr>
-        <w:pStyle w:val="Prrafodelista"/>
-        <w:rPr>
-          <w:rFonts w:ascii="Segoe UI" w:eastAsia="Times New Roman" w:hAnsi="Segoe UI" w:cs="Segoe UI"/>
-          <w:color w:val="161616"/>
-          <w:sz w:val="24"/>
-          <w:szCs w:val="24"/>
-          <w:lang w:eastAsia="es-ES"/>
-        </w:rPr>
-      </w:pPr>
-      <w:proofErr w:type="spellStart"/>
-      <w:r>
-        <w:rPr>
-          <w:rFonts w:ascii="Segoe UI" w:eastAsia="Times New Roman" w:hAnsi="Segoe UI" w:cs="Segoe UI"/>
-          <w:color w:val="161616"/>
-          <w:sz w:val="24"/>
-          <w:szCs w:val="24"/>
-          <w:lang w:eastAsia="es-ES"/>
-        </w:rPr>
-        <w:t>Quan</w:t>
-      </w:r>
-      <w:proofErr w:type="spellEnd"/>
-      <w:r>
-        <w:rPr>
-          <w:rFonts w:ascii="Segoe UI" w:eastAsia="Times New Roman" w:hAnsi="Segoe UI" w:cs="Segoe UI"/>
-          <w:color w:val="161616"/>
-          <w:sz w:val="24"/>
-          <w:szCs w:val="24"/>
-          <w:lang w:eastAsia="es-ES"/>
-        </w:rPr>
-        <w:t xml:space="preserve"> </w:t>
-      </w:r>
-      <w:proofErr w:type="spellStart"/>
-      <w:r>
-        <w:rPr>
-          <w:rFonts w:ascii="Segoe UI" w:eastAsia="Times New Roman" w:hAnsi="Segoe UI" w:cs="Segoe UI"/>
-          <w:color w:val="161616"/>
-          <w:sz w:val="24"/>
-          <w:szCs w:val="24"/>
-          <w:lang w:eastAsia="es-ES"/>
-        </w:rPr>
-        <w:t>l’obriu</w:t>
-      </w:r>
-      <w:proofErr w:type="spellEnd"/>
-      <w:r>
-        <w:rPr>
-          <w:rFonts w:ascii="Segoe UI" w:eastAsia="Times New Roman" w:hAnsi="Segoe UI" w:cs="Segoe UI"/>
-          <w:color w:val="161616"/>
-          <w:sz w:val="24"/>
-          <w:szCs w:val="24"/>
-          <w:lang w:eastAsia="es-ES"/>
-        </w:rPr>
-        <w:t xml:space="preserve"> ha de </w:t>
-      </w:r>
-      <w:proofErr w:type="spellStart"/>
-      <w:r>
-        <w:rPr>
-          <w:rFonts w:ascii="Segoe UI" w:eastAsia="Times New Roman" w:hAnsi="Segoe UI" w:cs="Segoe UI"/>
-          <w:color w:val="161616"/>
-          <w:sz w:val="24"/>
-          <w:szCs w:val="24"/>
-          <w:lang w:eastAsia="es-ES"/>
-        </w:rPr>
-        <w:t>tenir</w:t>
-      </w:r>
-      <w:proofErr w:type="spellEnd"/>
-      <w:r>
-        <w:rPr>
-          <w:rFonts w:ascii="Segoe UI" w:eastAsia="Times New Roman" w:hAnsi="Segoe UI" w:cs="Segoe UI"/>
-          <w:color w:val="161616"/>
-          <w:sz w:val="24"/>
-          <w:szCs w:val="24"/>
-          <w:lang w:eastAsia="es-ES"/>
-        </w:rPr>
-        <w:t xml:space="preserve"> un aspecto </w:t>
-      </w:r>
-      <w:proofErr w:type="spellStart"/>
-      <w:r>
-        <w:rPr>
-          <w:rFonts w:ascii="Segoe UI" w:eastAsia="Times New Roman" w:hAnsi="Segoe UI" w:cs="Segoe UI"/>
-          <w:color w:val="161616"/>
-          <w:sz w:val="24"/>
-          <w:szCs w:val="24"/>
-          <w:lang w:eastAsia="es-ES"/>
-        </w:rPr>
-        <w:t>com</w:t>
-      </w:r>
-      <w:proofErr w:type="spellEnd"/>
-      <w:r>
-        <w:rPr>
-          <w:rFonts w:ascii="Segoe UI" w:eastAsia="Times New Roman" w:hAnsi="Segoe UI" w:cs="Segoe UI"/>
-          <w:color w:val="161616"/>
-          <w:sz w:val="24"/>
-          <w:szCs w:val="24"/>
-          <w:lang w:eastAsia="es-ES"/>
-        </w:rPr>
-        <w:t xml:space="preserve"> ara </w:t>
-      </w:r>
-      <w:proofErr w:type="spellStart"/>
-      <w:r>
-        <w:rPr>
-          <w:rFonts w:ascii="Segoe UI" w:eastAsia="Times New Roman" w:hAnsi="Segoe UI" w:cs="Segoe UI"/>
-          <w:color w:val="161616"/>
-          <w:sz w:val="24"/>
-          <w:szCs w:val="24"/>
-          <w:lang w:eastAsia="es-ES"/>
-        </w:rPr>
-        <w:t>aquest</w:t>
-      </w:r>
-      <w:proofErr w:type="spellEnd"/>
-      <w:r>
-        <w:rPr>
-          <w:rFonts w:ascii="Segoe UI" w:eastAsia="Times New Roman" w:hAnsi="Segoe UI" w:cs="Segoe UI"/>
-          <w:color w:val="161616"/>
-          <w:sz w:val="24"/>
-          <w:szCs w:val="24"/>
-          <w:lang w:eastAsia="es-ES"/>
-        </w:rPr>
-        <w:t xml:space="preserve">, </w:t>
-      </w:r>
-      <w:proofErr w:type="spellStart"/>
-      <w:r>
-        <w:rPr>
-          <w:rFonts w:ascii="Segoe UI" w:eastAsia="Times New Roman" w:hAnsi="Segoe UI" w:cs="Segoe UI"/>
-          <w:color w:val="161616"/>
-          <w:sz w:val="24"/>
-          <w:szCs w:val="24"/>
-          <w:lang w:eastAsia="es-ES"/>
-        </w:rPr>
-        <w:t>on</w:t>
-      </w:r>
-      <w:proofErr w:type="spellEnd"/>
-      <w:r>
-        <w:rPr>
-          <w:rFonts w:ascii="Segoe UI" w:eastAsia="Times New Roman" w:hAnsi="Segoe UI" w:cs="Segoe UI"/>
-          <w:color w:val="161616"/>
-          <w:sz w:val="24"/>
-          <w:szCs w:val="24"/>
-          <w:lang w:eastAsia="es-ES"/>
-        </w:rPr>
-        <w:t xml:space="preserve"> </w:t>
-      </w:r>
-      <w:proofErr w:type="spellStart"/>
-      <w:r>
-        <w:rPr>
-          <w:rFonts w:ascii="Segoe UI" w:eastAsia="Times New Roman" w:hAnsi="Segoe UI" w:cs="Segoe UI"/>
-          <w:color w:val="161616"/>
-          <w:sz w:val="24"/>
-          <w:szCs w:val="24"/>
-          <w:lang w:eastAsia="es-ES"/>
-        </w:rPr>
-        <w:t>apareix</w:t>
-      </w:r>
-      <w:proofErr w:type="spellEnd"/>
-      <w:r>
-        <w:rPr>
-          <w:rFonts w:ascii="Segoe UI" w:eastAsia="Times New Roman" w:hAnsi="Segoe UI" w:cs="Segoe UI"/>
-          <w:color w:val="161616"/>
-          <w:sz w:val="24"/>
-          <w:szCs w:val="24"/>
-          <w:lang w:eastAsia="es-ES"/>
-        </w:rPr>
-        <w:t xml:space="preserve"> el </w:t>
-      </w:r>
-      <w:proofErr w:type="spellStart"/>
-      <w:r>
-        <w:rPr>
-          <w:rFonts w:ascii="Segoe UI" w:eastAsia="Times New Roman" w:hAnsi="Segoe UI" w:cs="Segoe UI"/>
-          <w:color w:val="161616"/>
-          <w:sz w:val="24"/>
-          <w:szCs w:val="24"/>
-          <w:lang w:eastAsia="es-ES"/>
-        </w:rPr>
-        <w:t>modul</w:t>
-      </w:r>
-      <w:proofErr w:type="spellEnd"/>
-      <w:r>
-        <w:rPr>
-          <w:rFonts w:ascii="Segoe UI" w:eastAsia="Times New Roman" w:hAnsi="Segoe UI" w:cs="Segoe UI"/>
-          <w:color w:val="161616"/>
-          <w:sz w:val="24"/>
-          <w:szCs w:val="24"/>
-          <w:lang w:eastAsia="es-ES"/>
-        </w:rPr>
-        <w:t xml:space="preserve"> general per </w:t>
-      </w:r>
-      <w:proofErr w:type="spellStart"/>
-      <w:r>
-        <w:rPr>
-          <w:rFonts w:ascii="Segoe UI" w:eastAsia="Times New Roman" w:hAnsi="Segoe UI" w:cs="Segoe UI"/>
-          <w:color w:val="161616"/>
-          <w:sz w:val="24"/>
-          <w:szCs w:val="24"/>
-          <w:lang w:eastAsia="es-ES"/>
-        </w:rPr>
-        <w:t>fer</w:t>
-      </w:r>
-      <w:proofErr w:type="spellEnd"/>
-      <w:r>
-        <w:rPr>
-          <w:rFonts w:ascii="Segoe UI" w:eastAsia="Times New Roman" w:hAnsi="Segoe UI" w:cs="Segoe UI"/>
-          <w:color w:val="161616"/>
-          <w:sz w:val="24"/>
-          <w:szCs w:val="24"/>
-          <w:lang w:eastAsia="es-ES"/>
-        </w:rPr>
-        <w:t xml:space="preserve"> </w:t>
-      </w:r>
-      <w:proofErr w:type="spellStart"/>
-      <w:r>
-        <w:rPr>
-          <w:rFonts w:ascii="Segoe UI" w:eastAsia="Times New Roman" w:hAnsi="Segoe UI" w:cs="Segoe UI"/>
-          <w:color w:val="161616"/>
-          <w:sz w:val="24"/>
-          <w:szCs w:val="24"/>
-          <w:lang w:eastAsia="es-ES"/>
-        </w:rPr>
-        <w:t>WebSockets</w:t>
-      </w:r>
-      <w:proofErr w:type="spellEnd"/>
-      <w:r>
-        <w:rPr>
-          <w:rFonts w:ascii="Segoe UI" w:eastAsia="Times New Roman" w:hAnsi="Segoe UI" w:cs="Segoe UI"/>
-          <w:color w:val="161616"/>
-          <w:sz w:val="24"/>
-          <w:szCs w:val="24"/>
-          <w:lang w:eastAsia="es-ES"/>
-        </w:rPr>
-        <w:t xml:space="preserve"> (</w:t>
-      </w:r>
-      <w:proofErr w:type="spellStart"/>
-      <w:r>
-        <w:rPr>
-          <w:rFonts w:ascii="Segoe UI" w:eastAsia="Times New Roman" w:hAnsi="Segoe UI" w:cs="Segoe UI"/>
-          <w:color w:val="161616"/>
-          <w:sz w:val="24"/>
-          <w:szCs w:val="24"/>
-          <w:lang w:eastAsia="es-ES"/>
-        </w:rPr>
-        <w:t>gràcies</w:t>
-      </w:r>
-      <w:proofErr w:type="spellEnd"/>
-      <w:r>
-        <w:rPr>
-          <w:rFonts w:ascii="Segoe UI" w:eastAsia="Times New Roman" w:hAnsi="Segoe UI" w:cs="Segoe UI"/>
-          <w:color w:val="161616"/>
-          <w:sz w:val="24"/>
-          <w:szCs w:val="24"/>
-          <w:lang w:eastAsia="es-ES"/>
-        </w:rPr>
-        <w:t xml:space="preserve"> a la </w:t>
-      </w:r>
-      <w:proofErr w:type="spellStart"/>
-      <w:r>
-        <w:rPr>
-          <w:rFonts w:ascii="Segoe UI" w:eastAsia="Times New Roman" w:hAnsi="Segoe UI" w:cs="Segoe UI"/>
-          <w:color w:val="161616"/>
-          <w:sz w:val="24"/>
-          <w:szCs w:val="24"/>
-          <w:lang w:eastAsia="es-ES"/>
-        </w:rPr>
-        <w:t>instal·lació</w:t>
-      </w:r>
-      <w:proofErr w:type="spellEnd"/>
-      <w:r>
-        <w:rPr>
-          <w:rFonts w:ascii="Segoe UI" w:eastAsia="Times New Roman" w:hAnsi="Segoe UI" w:cs="Segoe UI"/>
-          <w:color w:val="161616"/>
-          <w:sz w:val="24"/>
-          <w:szCs w:val="24"/>
-          <w:lang w:eastAsia="es-ES"/>
-        </w:rPr>
-        <w:t xml:space="preserve"> que </w:t>
-      </w:r>
-      <w:proofErr w:type="spellStart"/>
-      <w:r>
-        <w:rPr>
-          <w:rFonts w:ascii="Segoe UI" w:eastAsia="Times New Roman" w:hAnsi="Segoe UI" w:cs="Segoe UI"/>
-          <w:color w:val="161616"/>
-          <w:sz w:val="24"/>
-          <w:szCs w:val="24"/>
-          <w:lang w:eastAsia="es-ES"/>
-        </w:rPr>
-        <w:t>hem</w:t>
-      </w:r>
-      <w:proofErr w:type="spellEnd"/>
-      <w:r>
-        <w:rPr>
-          <w:rFonts w:ascii="Segoe UI" w:eastAsia="Times New Roman" w:hAnsi="Segoe UI" w:cs="Segoe UI"/>
-          <w:color w:val="161616"/>
-          <w:sz w:val="24"/>
-          <w:szCs w:val="24"/>
-          <w:lang w:eastAsia="es-ES"/>
-        </w:rPr>
-        <w:t xml:space="preserve"> </w:t>
-      </w:r>
-      <w:proofErr w:type="spellStart"/>
-      <w:r>
-        <w:rPr>
-          <w:rFonts w:ascii="Segoe UI" w:eastAsia="Times New Roman" w:hAnsi="Segoe UI" w:cs="Segoe UI"/>
-          <w:color w:val="161616"/>
-          <w:sz w:val="24"/>
-          <w:szCs w:val="24"/>
-          <w:lang w:eastAsia="es-ES"/>
-        </w:rPr>
-        <w:t>fet</w:t>
-      </w:r>
-      <w:proofErr w:type="spellEnd"/>
-      <w:r>
-        <w:rPr>
-          <w:rFonts w:ascii="Segoe UI" w:eastAsia="Times New Roman" w:hAnsi="Segoe UI" w:cs="Segoe UI"/>
-          <w:color w:val="161616"/>
-          <w:sz w:val="24"/>
-          <w:szCs w:val="24"/>
-          <w:lang w:eastAsia="es-ES"/>
-        </w:rPr>
-        <w:t xml:space="preserve"> del </w:t>
-      </w:r>
-      <w:proofErr w:type="spellStart"/>
-      <w:r>
-        <w:rPr>
-          <w:rFonts w:ascii="Segoe UI" w:eastAsia="Times New Roman" w:hAnsi="Segoe UI" w:cs="Segoe UI"/>
-          <w:color w:val="161616"/>
-          <w:sz w:val="24"/>
-          <w:szCs w:val="24"/>
-          <w:lang w:eastAsia="es-ES"/>
-        </w:rPr>
-        <w:t>component</w:t>
-      </w:r>
-      <w:proofErr w:type="spellEnd"/>
-      <w:r>
-        <w:rPr>
-          <w:rFonts w:ascii="Segoe UI" w:eastAsia="Times New Roman" w:hAnsi="Segoe UI" w:cs="Segoe UI"/>
-          <w:color w:val="161616"/>
-          <w:sz w:val="24"/>
-          <w:szCs w:val="24"/>
-          <w:lang w:eastAsia="es-ES"/>
-        </w:rPr>
-        <w:t xml:space="preserve"> </w:t>
-      </w:r>
-      <w:proofErr w:type="spellStart"/>
-      <w:r>
-        <w:rPr>
-          <w:rFonts w:ascii="Segoe UI" w:eastAsia="Times New Roman" w:hAnsi="Segoe UI" w:cs="Segoe UI"/>
-          <w:color w:val="161616"/>
-          <w:sz w:val="24"/>
-          <w:szCs w:val="24"/>
-          <w:lang w:eastAsia="es-ES"/>
-        </w:rPr>
-        <w:t>prèviament</w:t>
-      </w:r>
-      <w:proofErr w:type="spellEnd"/>
-      <w:r>
-        <w:rPr>
-          <w:rFonts w:ascii="Segoe UI" w:eastAsia="Times New Roman" w:hAnsi="Segoe UI" w:cs="Segoe UI"/>
-          <w:color w:val="161616"/>
-          <w:sz w:val="24"/>
-          <w:szCs w:val="24"/>
-          <w:lang w:eastAsia="es-ES"/>
-        </w:rPr>
-        <w:t>)</w:t>
-      </w:r>
-    </w:p>
-    <w:p>
-      <w:pPr>
-        <w:pStyle w:val="Prrafodelista"/>
-        <w:rPr>
-          <w:rFonts w:ascii="Segoe UI" w:eastAsia="Times New Roman" w:hAnsi="Segoe UI" w:cs="Segoe UI"/>
-          <w:color w:val="161616"/>
-          <w:sz w:val="24"/>
-          <w:szCs w:val="24"/>
-          <w:lang w:eastAsia="es-ES"/>
-        </w:rPr>
-      </w:pPr>
-      <w:r>
-        <w:rPr>
-          <w:noProof/>
-          <w:lang w:val="ca-ES" w:eastAsia="ca-ES"/>
-        </w:rPr>
-        <w:lastRenderedPageBreak/>
-        <w:drawing>
-          <wp:inline distT="0" distB="0" distL="0" distR="0" wp14:anchorId="0CCFC9AC" wp14:editId="5F6A2250">
-            <wp:extent cx="5400040" cy="3077845"/>
-            <wp:effectExtent l="0" t="0" r="0" b="0"/>
-            <wp:docPr id="9" name="Imagen 9"/>
             <wp:cNvGraphicFramePr>
               <a:graphicFrameLocks xmlns:a="http://schemas.openxmlformats.org/drawingml/2006/main" noChangeAspect="1"/>
             </wp:cNvGraphicFramePr>
@@ -16283,15 +16084,269 @@
           <w:lang w:eastAsia="es-ES"/>
         </w:rPr>
       </w:pPr>
-      <w:r>
-        <w:rPr>
-          <w:rFonts w:ascii="Segoe UI" w:eastAsia="Times New Roman" w:hAnsi="Segoe UI" w:cs="Segoe UI"/>
-          <w:color w:val="161616"/>
-          <w:sz w:val="24"/>
-          <w:szCs w:val="24"/>
-          <w:lang w:eastAsia="es-ES"/>
-        </w:rPr>
-        <w:t xml:space="preserve">Ara </w:t>
+      <w:proofErr w:type="spellStart"/>
+      <w:r>
+        <w:rPr>
+          <w:rFonts w:ascii="Segoe UI" w:eastAsia="Times New Roman" w:hAnsi="Segoe UI" w:cs="Segoe UI"/>
+          <w:color w:val="161616"/>
+          <w:sz w:val="24"/>
+          <w:szCs w:val="24"/>
+          <w:lang w:eastAsia="es-ES"/>
+        </w:rPr>
+        <w:t>Quan</w:t>
+      </w:r>
+      <w:proofErr w:type="spellEnd"/>
+      <w:r>
+        <w:rPr>
+          <w:rFonts w:ascii="Segoe UI" w:eastAsia="Times New Roman" w:hAnsi="Segoe UI" w:cs="Segoe UI"/>
+          <w:color w:val="161616"/>
+          <w:sz w:val="24"/>
+          <w:szCs w:val="24"/>
+          <w:lang w:eastAsia="es-ES"/>
+        </w:rPr>
+        <w:t xml:space="preserve"> </w:t>
+      </w:r>
+      <w:proofErr w:type="spellStart"/>
+      <w:r>
+        <w:rPr>
+          <w:rFonts w:ascii="Segoe UI" w:eastAsia="Times New Roman" w:hAnsi="Segoe UI" w:cs="Segoe UI"/>
+          <w:color w:val="161616"/>
+          <w:sz w:val="24"/>
+          <w:szCs w:val="24"/>
+          <w:lang w:eastAsia="es-ES"/>
+        </w:rPr>
+        <w:t>l’obriu</w:t>
+      </w:r>
+      <w:proofErr w:type="spellEnd"/>
+      <w:r>
+        <w:rPr>
+          <w:rFonts w:ascii="Segoe UI" w:eastAsia="Times New Roman" w:hAnsi="Segoe UI" w:cs="Segoe UI"/>
+          <w:color w:val="161616"/>
+          <w:sz w:val="24"/>
+          <w:szCs w:val="24"/>
+          <w:lang w:eastAsia="es-ES"/>
+        </w:rPr>
+        <w:t xml:space="preserve"> ha de </w:t>
+      </w:r>
+      <w:proofErr w:type="spellStart"/>
+      <w:r>
+        <w:rPr>
+          <w:rFonts w:ascii="Segoe UI" w:eastAsia="Times New Roman" w:hAnsi="Segoe UI" w:cs="Segoe UI"/>
+          <w:color w:val="161616"/>
+          <w:sz w:val="24"/>
+          <w:szCs w:val="24"/>
+          <w:lang w:eastAsia="es-ES"/>
+        </w:rPr>
+        <w:t>tenir</w:t>
+      </w:r>
+      <w:proofErr w:type="spellEnd"/>
+      <w:r>
+        <w:rPr>
+          <w:rFonts w:ascii="Segoe UI" w:eastAsia="Times New Roman" w:hAnsi="Segoe UI" w:cs="Segoe UI"/>
+          <w:color w:val="161616"/>
+          <w:sz w:val="24"/>
+          <w:szCs w:val="24"/>
+          <w:lang w:eastAsia="es-ES"/>
+        </w:rPr>
+        <w:t xml:space="preserve"> un aspecto </w:t>
+      </w:r>
+      <w:proofErr w:type="spellStart"/>
+      <w:r>
+        <w:rPr>
+          <w:rFonts w:ascii="Segoe UI" w:eastAsia="Times New Roman" w:hAnsi="Segoe UI" w:cs="Segoe UI"/>
+          <w:color w:val="161616"/>
+          <w:sz w:val="24"/>
+          <w:szCs w:val="24"/>
+          <w:lang w:eastAsia="es-ES"/>
+        </w:rPr>
+        <w:t>com</w:t>
+      </w:r>
+      <w:proofErr w:type="spellEnd"/>
+      <w:r>
+        <w:rPr>
+          <w:rFonts w:ascii="Segoe UI" w:eastAsia="Times New Roman" w:hAnsi="Segoe UI" w:cs="Segoe UI"/>
+          <w:color w:val="161616"/>
+          <w:sz w:val="24"/>
+          <w:szCs w:val="24"/>
+          <w:lang w:eastAsia="es-ES"/>
+        </w:rPr>
+        <w:t xml:space="preserve"> ara </w:t>
+      </w:r>
+      <w:proofErr w:type="spellStart"/>
+      <w:r>
+        <w:rPr>
+          <w:rFonts w:ascii="Segoe UI" w:eastAsia="Times New Roman" w:hAnsi="Segoe UI" w:cs="Segoe UI"/>
+          <w:color w:val="161616"/>
+          <w:sz w:val="24"/>
+          <w:szCs w:val="24"/>
+          <w:lang w:eastAsia="es-ES"/>
+        </w:rPr>
+        <w:t>aquest</w:t>
+      </w:r>
+      <w:proofErr w:type="spellEnd"/>
+      <w:r>
+        <w:rPr>
+          <w:rFonts w:ascii="Segoe UI" w:eastAsia="Times New Roman" w:hAnsi="Segoe UI" w:cs="Segoe UI"/>
+          <w:color w:val="161616"/>
+          <w:sz w:val="24"/>
+          <w:szCs w:val="24"/>
+          <w:lang w:eastAsia="es-ES"/>
+        </w:rPr>
+        <w:t xml:space="preserve">, </w:t>
+      </w:r>
+      <w:proofErr w:type="spellStart"/>
+      <w:r>
+        <w:rPr>
+          <w:rFonts w:ascii="Segoe UI" w:eastAsia="Times New Roman" w:hAnsi="Segoe UI" w:cs="Segoe UI"/>
+          <w:color w:val="161616"/>
+          <w:sz w:val="24"/>
+          <w:szCs w:val="24"/>
+          <w:lang w:eastAsia="es-ES"/>
+        </w:rPr>
+        <w:t>on</w:t>
+      </w:r>
+      <w:proofErr w:type="spellEnd"/>
+      <w:r>
+        <w:rPr>
+          <w:rFonts w:ascii="Segoe UI" w:eastAsia="Times New Roman" w:hAnsi="Segoe UI" w:cs="Segoe UI"/>
+          <w:color w:val="161616"/>
+          <w:sz w:val="24"/>
+          <w:szCs w:val="24"/>
+          <w:lang w:eastAsia="es-ES"/>
+        </w:rPr>
+        <w:t xml:space="preserve"> </w:t>
+      </w:r>
+      <w:proofErr w:type="spellStart"/>
+      <w:r>
+        <w:rPr>
+          <w:rFonts w:ascii="Segoe UI" w:eastAsia="Times New Roman" w:hAnsi="Segoe UI" w:cs="Segoe UI"/>
+          <w:color w:val="161616"/>
+          <w:sz w:val="24"/>
+          <w:szCs w:val="24"/>
+          <w:lang w:eastAsia="es-ES"/>
+        </w:rPr>
+        <w:t>apareix</w:t>
+      </w:r>
+      <w:proofErr w:type="spellEnd"/>
+      <w:r>
+        <w:rPr>
+          <w:rFonts w:ascii="Segoe UI" w:eastAsia="Times New Roman" w:hAnsi="Segoe UI" w:cs="Segoe UI"/>
+          <w:color w:val="161616"/>
+          <w:sz w:val="24"/>
+          <w:szCs w:val="24"/>
+          <w:lang w:eastAsia="es-ES"/>
+        </w:rPr>
+        <w:t xml:space="preserve"> el </w:t>
+      </w:r>
+      <w:proofErr w:type="spellStart"/>
+      <w:r>
+        <w:rPr>
+          <w:rFonts w:ascii="Segoe UI" w:eastAsia="Times New Roman" w:hAnsi="Segoe UI" w:cs="Segoe UI"/>
+          <w:color w:val="161616"/>
+          <w:sz w:val="24"/>
+          <w:szCs w:val="24"/>
+          <w:lang w:eastAsia="es-ES"/>
+        </w:rPr>
+        <w:t>modul</w:t>
+      </w:r>
+      <w:proofErr w:type="spellEnd"/>
+      <w:r>
+        <w:rPr>
+          <w:rFonts w:ascii="Segoe UI" w:eastAsia="Times New Roman" w:hAnsi="Segoe UI" w:cs="Segoe UI"/>
+          <w:color w:val="161616"/>
+          <w:sz w:val="24"/>
+          <w:szCs w:val="24"/>
+          <w:lang w:eastAsia="es-ES"/>
+        </w:rPr>
+        <w:t xml:space="preserve"> general per </w:t>
+      </w:r>
+      <w:proofErr w:type="spellStart"/>
+      <w:r>
+        <w:rPr>
+          <w:rFonts w:ascii="Segoe UI" w:eastAsia="Times New Roman" w:hAnsi="Segoe UI" w:cs="Segoe UI"/>
+          <w:color w:val="161616"/>
+          <w:sz w:val="24"/>
+          <w:szCs w:val="24"/>
+          <w:lang w:eastAsia="es-ES"/>
+        </w:rPr>
+        <w:t>fer</w:t>
+      </w:r>
+      <w:proofErr w:type="spellEnd"/>
+      <w:r>
+        <w:rPr>
+          <w:rFonts w:ascii="Segoe UI" w:eastAsia="Times New Roman" w:hAnsi="Segoe UI" w:cs="Segoe UI"/>
+          <w:color w:val="161616"/>
+          <w:sz w:val="24"/>
+          <w:szCs w:val="24"/>
+          <w:lang w:eastAsia="es-ES"/>
+        </w:rPr>
+        <w:t xml:space="preserve"> </w:t>
+      </w:r>
+      <w:proofErr w:type="spellStart"/>
+      <w:r>
+        <w:rPr>
+          <w:rFonts w:ascii="Segoe UI" w:eastAsia="Times New Roman" w:hAnsi="Segoe UI" w:cs="Segoe UI"/>
+          <w:color w:val="161616"/>
+          <w:sz w:val="24"/>
+          <w:szCs w:val="24"/>
+          <w:lang w:eastAsia="es-ES"/>
+        </w:rPr>
+        <w:t>WebSockets</w:t>
+      </w:r>
+      <w:proofErr w:type="spellEnd"/>
+      <w:r>
+        <w:rPr>
+          <w:rFonts w:ascii="Segoe UI" w:eastAsia="Times New Roman" w:hAnsi="Segoe UI" w:cs="Segoe UI"/>
+          <w:color w:val="161616"/>
+          <w:sz w:val="24"/>
+          <w:szCs w:val="24"/>
+          <w:lang w:eastAsia="es-ES"/>
+        </w:rPr>
+        <w:t xml:space="preserve"> (</w:t>
+      </w:r>
+      <w:proofErr w:type="spellStart"/>
+      <w:r>
+        <w:rPr>
+          <w:rFonts w:ascii="Segoe UI" w:eastAsia="Times New Roman" w:hAnsi="Segoe UI" w:cs="Segoe UI"/>
+          <w:color w:val="161616"/>
+          <w:sz w:val="24"/>
+          <w:szCs w:val="24"/>
+          <w:lang w:eastAsia="es-ES"/>
+        </w:rPr>
+        <w:t>gràcies</w:t>
+      </w:r>
+      <w:proofErr w:type="spellEnd"/>
+      <w:r>
+        <w:rPr>
+          <w:rFonts w:ascii="Segoe UI" w:eastAsia="Times New Roman" w:hAnsi="Segoe UI" w:cs="Segoe UI"/>
+          <w:color w:val="161616"/>
+          <w:sz w:val="24"/>
+          <w:szCs w:val="24"/>
+          <w:lang w:eastAsia="es-ES"/>
+        </w:rPr>
+        <w:t xml:space="preserve"> a la </w:t>
+      </w:r>
+      <w:proofErr w:type="spellStart"/>
+      <w:r>
+        <w:rPr>
+          <w:rFonts w:ascii="Segoe UI" w:eastAsia="Times New Roman" w:hAnsi="Segoe UI" w:cs="Segoe UI"/>
+          <w:color w:val="161616"/>
+          <w:sz w:val="24"/>
+          <w:szCs w:val="24"/>
+          <w:lang w:eastAsia="es-ES"/>
+        </w:rPr>
+        <w:t>instal·lació</w:t>
+      </w:r>
+      <w:proofErr w:type="spellEnd"/>
+      <w:r>
+        <w:rPr>
+          <w:rFonts w:ascii="Segoe UI" w:eastAsia="Times New Roman" w:hAnsi="Segoe UI" w:cs="Segoe UI"/>
+          <w:color w:val="161616"/>
+          <w:sz w:val="24"/>
+          <w:szCs w:val="24"/>
+          <w:lang w:eastAsia="es-ES"/>
+        </w:rPr>
+        <w:t xml:space="preserve"> que </w:t>
       </w:r>
       <w:proofErr w:type="spellStart"/>
       <w:r>
@@ -16324,29 +16379,29 @@
           <w:szCs w:val="24"/>
           <w:lang w:eastAsia="es-ES"/>
         </w:rPr>
-        <w:t>d’afegir</w:t>
-      </w:r>
-      <w:proofErr w:type="spellEnd"/>
-      <w:r>
-        <w:rPr>
-          <w:rFonts w:ascii="Segoe UI" w:eastAsia="Times New Roman" w:hAnsi="Segoe UI" w:cs="Segoe UI"/>
-          <w:color w:val="161616"/>
-          <w:sz w:val="24"/>
-          <w:szCs w:val="24"/>
-          <w:lang w:eastAsia="es-ES"/>
-        </w:rPr>
-        <w:t xml:space="preserve"> el </w:t>
-      </w:r>
-      <w:proofErr w:type="spellStart"/>
-      <w:r>
-        <w:rPr>
-          <w:rFonts w:ascii="Segoe UI" w:eastAsia="Times New Roman" w:hAnsi="Segoe UI" w:cs="Segoe UI"/>
-          <w:color w:val="161616"/>
-          <w:sz w:val="24"/>
-          <w:szCs w:val="24"/>
-          <w:lang w:eastAsia="es-ES"/>
-        </w:rPr>
-        <w:t>nostre</w:t>
+        <w:t>fet</w:t>
+      </w:r>
+      <w:proofErr w:type="spellEnd"/>
+      <w:r>
+        <w:rPr>
+          <w:rFonts w:ascii="Segoe UI" w:eastAsia="Times New Roman" w:hAnsi="Segoe UI" w:cs="Segoe UI"/>
+          <w:color w:val="161616"/>
+          <w:sz w:val="24"/>
+          <w:szCs w:val="24"/>
+          <w:lang w:eastAsia="es-ES"/>
+        </w:rPr>
+        <w:t xml:space="preserve"> del </w:t>
+      </w:r>
+      <w:proofErr w:type="spellStart"/>
+      <w:r>
+        <w:rPr>
+          <w:rFonts w:ascii="Segoe UI" w:eastAsia="Times New Roman" w:hAnsi="Segoe UI" w:cs="Segoe UI"/>
+          <w:color w:val="161616"/>
+          <w:sz w:val="24"/>
+          <w:szCs w:val="24"/>
+          <w:lang w:eastAsia="es-ES"/>
+        </w:rPr>
+        <w:t>component</w:t>
       </w:r>
       <w:proofErr w:type="spellEnd"/>
       <w:r>
@@ -16368,531 +16423,19 @@
           <w:szCs w:val="24"/>
           <w:lang w:eastAsia="es-ES"/>
         </w:rPr>
-        <w:t>mòdul</w:t>
-      </w:r>
-      <w:proofErr w:type="spellEnd"/>
-      <w:r>
-        <w:rPr>
-          <w:rFonts w:ascii="Segoe UI" w:eastAsia="Times New Roman" w:hAnsi="Segoe UI" w:cs="Segoe UI"/>
-          <w:color w:val="161616"/>
-          <w:sz w:val="24"/>
-          <w:szCs w:val="24"/>
-          <w:lang w:eastAsia="es-ES"/>
-        </w:rPr>
-        <w:t xml:space="preserve"> </w:t>
-      </w:r>
-      <w:proofErr w:type="spellStart"/>
-      <w:r>
-        <w:rPr>
-          <w:rFonts w:ascii="Segoe UI" w:eastAsia="Times New Roman" w:hAnsi="Segoe UI" w:cs="Segoe UI"/>
-          <w:color w:val="161616"/>
-          <w:sz w:val="24"/>
-          <w:szCs w:val="24"/>
-          <w:lang w:eastAsia="es-ES"/>
-        </w:rPr>
-        <w:t>natiu</w:t>
-      </w:r>
-      <w:proofErr w:type="spellEnd"/>
-      <w:r>
-        <w:rPr>
-          <w:rFonts w:ascii="Segoe UI" w:eastAsia="Times New Roman" w:hAnsi="Segoe UI" w:cs="Segoe UI"/>
-          <w:color w:val="161616"/>
-          <w:sz w:val="24"/>
-          <w:szCs w:val="24"/>
-          <w:lang w:eastAsia="es-ES"/>
-        </w:rPr>
-        <w:t>:</w:t>
-      </w:r>
-    </w:p>
-    <w:p>
-      <w:pPr>
-        <w:pStyle w:val="Prrafodelista"/>
-        <w:rPr>
-          <w:rFonts w:ascii="Segoe UI" w:eastAsia="Times New Roman" w:hAnsi="Segoe UI" w:cs="Segoe UI"/>
-          <w:color w:val="161616"/>
-          <w:sz w:val="24"/>
-          <w:szCs w:val="24"/>
-          <w:lang w:eastAsia="es-ES"/>
-        </w:rPr>
-      </w:pPr>
-      <w:proofErr w:type="spellStart"/>
-      <w:r>
-        <w:rPr>
-          <w:rFonts w:ascii="Segoe UI" w:eastAsia="Times New Roman" w:hAnsi="Segoe UI" w:cs="Segoe UI"/>
-          <w:color w:val="161616"/>
-          <w:sz w:val="24"/>
-          <w:szCs w:val="24"/>
-          <w:lang w:val="en-US" w:eastAsia="es-ES"/>
-        </w:rPr>
-        <w:t>Cliclant</w:t>
-      </w:r>
-      <w:proofErr w:type="spellEnd"/>
-      <w:r>
-        <w:rPr>
-          <w:rFonts w:ascii="Segoe UI" w:eastAsia="Times New Roman" w:hAnsi="Segoe UI" w:cs="Segoe UI"/>
-          <w:color w:val="161616"/>
-          <w:sz w:val="24"/>
-          <w:szCs w:val="24"/>
-          <w:lang w:val="en-US" w:eastAsia="es-ES"/>
-        </w:rPr>
-        <w:t xml:space="preserve"> a “Configure Native Modules</w:t>
-      </w:r>
-      <w:r>
-        <w:rPr>
-          <w:rFonts w:ascii="Segoe UI" w:eastAsia="Times New Roman" w:hAnsi="Segoe UI" w:cs="Segoe UI"/>
-          <w:color w:val="161616"/>
-          <w:sz w:val="24"/>
-          <w:szCs w:val="24"/>
-          <w:lang w:val="en-US" w:eastAsia="es-ES"/>
-        </w:rPr>
-        <w:t>.</w:t>
-      </w:r>
-      <w:r>
-        <w:rPr>
-          <w:rFonts w:ascii="Segoe UI" w:eastAsia="Times New Roman" w:hAnsi="Segoe UI" w:cs="Segoe UI"/>
-          <w:color w:val="161616"/>
-          <w:sz w:val="24"/>
-          <w:szCs w:val="24"/>
-          <w:lang w:val="en-US" w:eastAsia="es-ES"/>
-        </w:rPr>
-        <w:t>”</w:t>
-      </w:r>
-      <w:r>
-        <w:rPr>
-          <w:rFonts w:ascii="Segoe UI" w:eastAsia="Times New Roman" w:hAnsi="Segoe UI" w:cs="Segoe UI"/>
-          <w:color w:val="161616"/>
-          <w:sz w:val="24"/>
-          <w:szCs w:val="24"/>
-          <w:lang w:val="en-US" w:eastAsia="es-ES"/>
-        </w:rPr>
-        <w:t xml:space="preserve"> </w:t>
-      </w:r>
-      <w:r>
-        <w:rPr>
-          <w:rFonts w:ascii="Segoe UI" w:eastAsia="Times New Roman" w:hAnsi="Segoe UI" w:cs="Segoe UI"/>
-          <w:color w:val="161616"/>
-          <w:sz w:val="24"/>
-          <w:szCs w:val="24"/>
-          <w:lang w:eastAsia="es-ES"/>
-        </w:rPr>
-        <w:t>(</w:t>
-      </w:r>
-      <w:r>
-        <w:rPr>
-          <w:rFonts w:ascii="Segoe UI" w:eastAsia="Times New Roman" w:hAnsi="Segoe UI" w:cs="Segoe UI"/>
-          <w:color w:val="161616"/>
-          <w:sz w:val="24"/>
-          <w:szCs w:val="24"/>
-          <w:lang w:eastAsia="es-ES"/>
-        </w:rPr>
-        <w:t xml:space="preserve">a la </w:t>
-      </w:r>
-      <w:proofErr w:type="spellStart"/>
-      <w:r>
-        <w:rPr>
-          <w:rFonts w:ascii="Segoe UI" w:eastAsia="Times New Roman" w:hAnsi="Segoe UI" w:cs="Segoe UI"/>
-          <w:color w:val="161616"/>
-          <w:sz w:val="24"/>
-          <w:szCs w:val="24"/>
-          <w:lang w:eastAsia="es-ES"/>
-        </w:rPr>
-        <w:t>dreta</w:t>
-      </w:r>
-      <w:proofErr w:type="spellEnd"/>
-      <w:r>
-        <w:rPr>
-          <w:rFonts w:ascii="Segoe UI" w:eastAsia="Times New Roman" w:hAnsi="Segoe UI" w:cs="Segoe UI"/>
-          <w:color w:val="161616"/>
-          <w:sz w:val="24"/>
-          <w:szCs w:val="24"/>
-          <w:lang w:eastAsia="es-ES"/>
-        </w:rPr>
-        <w:t xml:space="preserve">) </w:t>
-      </w:r>
-      <w:proofErr w:type="spellStart"/>
-      <w:r>
-        <w:rPr>
-          <w:rFonts w:ascii="Segoe UI" w:eastAsia="Times New Roman" w:hAnsi="Segoe UI" w:cs="Segoe UI"/>
-          <w:color w:val="161616"/>
-          <w:sz w:val="24"/>
-          <w:szCs w:val="24"/>
-          <w:lang w:eastAsia="es-ES"/>
-        </w:rPr>
-        <w:t>apareixerà</w:t>
-      </w:r>
-      <w:proofErr w:type="spellEnd"/>
-      <w:r>
-        <w:rPr>
-          <w:rFonts w:ascii="Segoe UI" w:eastAsia="Times New Roman" w:hAnsi="Segoe UI" w:cs="Segoe UI"/>
-          <w:color w:val="161616"/>
-          <w:sz w:val="24"/>
-          <w:szCs w:val="24"/>
-          <w:lang w:eastAsia="es-ES"/>
-        </w:rPr>
-        <w:t xml:space="preserve"> una </w:t>
-      </w:r>
-      <w:proofErr w:type="spellStart"/>
-      <w:r>
-        <w:rPr>
-          <w:rFonts w:ascii="Segoe UI" w:eastAsia="Times New Roman" w:hAnsi="Segoe UI" w:cs="Segoe UI"/>
-          <w:color w:val="161616"/>
-          <w:sz w:val="24"/>
-          <w:szCs w:val="24"/>
-          <w:lang w:eastAsia="es-ES"/>
-        </w:rPr>
-        <w:t>finestra</w:t>
-      </w:r>
-      <w:proofErr w:type="spellEnd"/>
-      <w:r>
-        <w:rPr>
-          <w:rFonts w:ascii="Segoe UI" w:eastAsia="Times New Roman" w:hAnsi="Segoe UI" w:cs="Segoe UI"/>
-          <w:color w:val="161616"/>
-          <w:sz w:val="24"/>
-          <w:szCs w:val="24"/>
-          <w:lang w:eastAsia="es-ES"/>
-        </w:rPr>
-        <w:t xml:space="preserve"> am </w:t>
-      </w:r>
-      <w:proofErr w:type="spellStart"/>
-      <w:r>
-        <w:rPr>
-          <w:rFonts w:ascii="Segoe UI" w:eastAsia="Times New Roman" w:hAnsi="Segoe UI" w:cs="Segoe UI"/>
-          <w:color w:val="161616"/>
-          <w:sz w:val="24"/>
-          <w:szCs w:val="24"/>
-          <w:lang w:eastAsia="es-ES"/>
-        </w:rPr>
-        <w:t>bels</w:t>
-      </w:r>
-      <w:proofErr w:type="spellEnd"/>
-      <w:r>
-        <w:rPr>
-          <w:rFonts w:ascii="Segoe UI" w:eastAsia="Times New Roman" w:hAnsi="Segoe UI" w:cs="Segoe UI"/>
-          <w:color w:val="161616"/>
-          <w:sz w:val="24"/>
-          <w:szCs w:val="24"/>
-          <w:lang w:eastAsia="es-ES"/>
-        </w:rPr>
-        <w:t xml:space="preserve"> </w:t>
-      </w:r>
-      <w:proofErr w:type="spellStart"/>
-      <w:r>
-        <w:rPr>
-          <w:rFonts w:ascii="Segoe UI" w:eastAsia="Times New Roman" w:hAnsi="Segoe UI" w:cs="Segoe UI"/>
-          <w:color w:val="161616"/>
-          <w:sz w:val="24"/>
-          <w:szCs w:val="24"/>
-          <w:lang w:eastAsia="es-ES"/>
-        </w:rPr>
-        <w:t>m</w:t>
-      </w:r>
-      <w:r>
-        <w:rPr>
-          <w:rFonts w:ascii="Segoe UI" w:eastAsia="Times New Roman" w:hAnsi="Segoe UI" w:cs="Segoe UI"/>
-          <w:color w:val="161616"/>
-          <w:sz w:val="24"/>
-          <w:szCs w:val="24"/>
-          <w:lang w:eastAsia="es-ES"/>
-        </w:rPr>
-        <w:t>ò</w:t>
-      </w:r>
-      <w:r>
-        <w:rPr>
-          <w:rFonts w:ascii="Segoe UI" w:eastAsia="Times New Roman" w:hAnsi="Segoe UI" w:cs="Segoe UI"/>
-          <w:color w:val="161616"/>
-          <w:sz w:val="24"/>
-          <w:szCs w:val="24"/>
-          <w:lang w:eastAsia="es-ES"/>
-        </w:rPr>
-        <w:t>duls</w:t>
-      </w:r>
-      <w:proofErr w:type="spellEnd"/>
-      <w:r>
-        <w:rPr>
-          <w:rFonts w:ascii="Segoe UI" w:eastAsia="Times New Roman" w:hAnsi="Segoe UI" w:cs="Segoe UI"/>
-          <w:color w:val="161616"/>
-          <w:sz w:val="24"/>
-          <w:szCs w:val="24"/>
-          <w:lang w:eastAsia="es-ES"/>
-        </w:rPr>
-        <w:t xml:space="preserve"> </w:t>
-      </w:r>
-      <w:proofErr w:type="spellStart"/>
-      <w:r>
-        <w:rPr>
-          <w:rFonts w:ascii="Segoe UI" w:eastAsia="Times New Roman" w:hAnsi="Segoe UI" w:cs="Segoe UI"/>
-          <w:color w:val="161616"/>
-          <w:sz w:val="24"/>
-          <w:szCs w:val="24"/>
-          <w:lang w:eastAsia="es-ES"/>
-        </w:rPr>
-        <w:t>natius</w:t>
-      </w:r>
-      <w:proofErr w:type="spellEnd"/>
-      <w:r>
-        <w:rPr>
-          <w:rFonts w:ascii="Segoe UI" w:eastAsia="Times New Roman" w:hAnsi="Segoe UI" w:cs="Segoe UI"/>
-          <w:color w:val="161616"/>
-          <w:sz w:val="24"/>
-          <w:szCs w:val="24"/>
-          <w:lang w:eastAsia="es-ES"/>
-        </w:rPr>
-        <w:t xml:space="preserve"> que </w:t>
-      </w:r>
-      <w:proofErr w:type="spellStart"/>
-      <w:r>
-        <w:rPr>
-          <w:rFonts w:ascii="Segoe UI" w:eastAsia="Times New Roman" w:hAnsi="Segoe UI" w:cs="Segoe UI"/>
-          <w:color w:val="161616"/>
-          <w:sz w:val="24"/>
-          <w:szCs w:val="24"/>
-          <w:lang w:eastAsia="es-ES"/>
-        </w:rPr>
-        <w:t>tenim</w:t>
-      </w:r>
-      <w:proofErr w:type="spellEnd"/>
-      <w:r>
-        <w:rPr>
-          <w:rFonts w:ascii="Segoe UI" w:eastAsia="Times New Roman" w:hAnsi="Segoe UI" w:cs="Segoe UI"/>
-          <w:color w:val="161616"/>
-          <w:sz w:val="24"/>
-          <w:szCs w:val="24"/>
-          <w:lang w:eastAsia="es-ES"/>
-        </w:rPr>
-        <w:t xml:space="preserve"> </w:t>
-      </w:r>
-      <w:proofErr w:type="spellStart"/>
-      <w:r>
-        <w:rPr>
-          <w:rFonts w:ascii="Segoe UI" w:eastAsia="Times New Roman" w:hAnsi="Segoe UI" w:cs="Segoe UI"/>
-          <w:color w:val="161616"/>
-          <w:sz w:val="24"/>
-          <w:szCs w:val="24"/>
-          <w:lang w:eastAsia="es-ES"/>
-        </w:rPr>
-        <w:t>configurats</w:t>
-      </w:r>
-      <w:proofErr w:type="spellEnd"/>
-      <w:r>
-        <w:rPr>
-          <w:rFonts w:ascii="Segoe UI" w:eastAsia="Times New Roman" w:hAnsi="Segoe UI" w:cs="Segoe UI"/>
-          <w:color w:val="161616"/>
-          <w:sz w:val="24"/>
-          <w:szCs w:val="24"/>
-          <w:lang w:eastAsia="es-ES"/>
-        </w:rPr>
-        <w:t xml:space="preserve"> (</w:t>
-      </w:r>
-      <w:proofErr w:type="spellStart"/>
-      <w:r>
-        <w:rPr>
-          <w:rFonts w:ascii="Segoe UI" w:eastAsia="Times New Roman" w:hAnsi="Segoe UI" w:cs="Segoe UI"/>
-          <w:color w:val="161616"/>
-          <w:sz w:val="24"/>
-          <w:szCs w:val="24"/>
-          <w:lang w:eastAsia="es-ES"/>
-        </w:rPr>
-        <w:t>com</w:t>
-      </w:r>
-      <w:proofErr w:type="spellEnd"/>
-      <w:r>
-        <w:rPr>
-          <w:rFonts w:ascii="Segoe UI" w:eastAsia="Times New Roman" w:hAnsi="Segoe UI" w:cs="Segoe UI"/>
-          <w:color w:val="161616"/>
-          <w:sz w:val="24"/>
-          <w:szCs w:val="24"/>
-          <w:lang w:eastAsia="es-ES"/>
-        </w:rPr>
-        <w:t xml:space="preserve"> que </w:t>
-      </w:r>
-      <w:proofErr w:type="spellStart"/>
-      <w:r>
-        <w:rPr>
-          <w:rFonts w:ascii="Segoe UI" w:eastAsia="Times New Roman" w:hAnsi="Segoe UI" w:cs="Segoe UI"/>
-          <w:color w:val="161616"/>
-          <w:sz w:val="24"/>
-          <w:szCs w:val="24"/>
-          <w:lang w:eastAsia="es-ES"/>
-        </w:rPr>
-        <w:t>hem</w:t>
-      </w:r>
-      <w:proofErr w:type="spellEnd"/>
-      <w:r>
-        <w:rPr>
-          <w:rFonts w:ascii="Segoe UI" w:eastAsia="Times New Roman" w:hAnsi="Segoe UI" w:cs="Segoe UI"/>
-          <w:color w:val="161616"/>
-          <w:sz w:val="24"/>
-          <w:szCs w:val="24"/>
-          <w:lang w:eastAsia="es-ES"/>
-        </w:rPr>
-        <w:t xml:space="preserve"> </w:t>
-      </w:r>
-      <w:proofErr w:type="spellStart"/>
-      <w:r>
-        <w:rPr>
-          <w:rFonts w:ascii="Segoe UI" w:eastAsia="Times New Roman" w:hAnsi="Segoe UI" w:cs="Segoe UI"/>
-          <w:color w:val="161616"/>
-          <w:sz w:val="24"/>
-          <w:szCs w:val="24"/>
-          <w:lang w:eastAsia="es-ES"/>
-        </w:rPr>
-        <w:t>editat</w:t>
-      </w:r>
-      <w:proofErr w:type="spellEnd"/>
-      <w:r>
-        <w:rPr>
-          <w:rFonts w:ascii="Segoe UI" w:eastAsia="Times New Roman" w:hAnsi="Segoe UI" w:cs="Segoe UI"/>
-          <w:color w:val="161616"/>
-          <w:sz w:val="24"/>
-          <w:szCs w:val="24"/>
-          <w:lang w:eastAsia="es-ES"/>
-        </w:rPr>
-        <w:t xml:space="preserve"> el </w:t>
-      </w:r>
-      <w:proofErr w:type="spellStart"/>
-      <w:r>
-        <w:rPr>
-          <w:rFonts w:ascii="Segoe UI" w:eastAsia="Times New Roman" w:hAnsi="Segoe UI" w:cs="Segoe UI"/>
-          <w:color w:val="161616"/>
-          <w:sz w:val="24"/>
-          <w:szCs w:val="24"/>
-          <w:lang w:eastAsia="es-ES"/>
-        </w:rPr>
-        <w:t>fitxer</w:t>
-      </w:r>
-      <w:proofErr w:type="spellEnd"/>
-      <w:r>
-        <w:rPr>
-          <w:rFonts w:ascii="Segoe UI" w:eastAsia="Times New Roman" w:hAnsi="Segoe UI" w:cs="Segoe UI"/>
-          <w:color w:val="161616"/>
-          <w:sz w:val="24"/>
-          <w:szCs w:val="24"/>
-          <w:lang w:eastAsia="es-ES"/>
-        </w:rPr>
-        <w:t xml:space="preserve"> de </w:t>
-      </w:r>
-      <w:proofErr w:type="spellStart"/>
-      <w:r>
-        <w:rPr>
-          <w:rFonts w:ascii="Segoe UI" w:eastAsia="Times New Roman" w:hAnsi="Segoe UI" w:cs="Segoe UI"/>
-          <w:color w:val="161616"/>
-          <w:sz w:val="24"/>
-          <w:szCs w:val="24"/>
-          <w:lang w:eastAsia="es-ES"/>
-        </w:rPr>
-        <w:t>configuració</w:t>
-      </w:r>
-      <w:proofErr w:type="spellEnd"/>
-      <w:r>
-        <w:rPr>
-          <w:rFonts w:ascii="Segoe UI" w:eastAsia="Times New Roman" w:hAnsi="Segoe UI" w:cs="Segoe UI"/>
-          <w:color w:val="161616"/>
-          <w:sz w:val="24"/>
-          <w:szCs w:val="24"/>
-          <w:lang w:eastAsia="es-ES"/>
-        </w:rPr>
-        <w:t xml:space="preserve"> </w:t>
-      </w:r>
-      <w:proofErr w:type="spellStart"/>
-      <w:r>
-        <w:rPr>
-          <w:rFonts w:ascii="Segoe UI" w:eastAsia="Times New Roman" w:hAnsi="Segoe UI" w:cs="Segoe UI"/>
-          <w:color w:val="161616"/>
-          <w:sz w:val="24"/>
-          <w:szCs w:val="24"/>
-          <w:lang w:eastAsia="es-ES"/>
-        </w:rPr>
-        <w:t>abans</w:t>
-      </w:r>
-      <w:proofErr w:type="spellEnd"/>
-      <w:r>
-        <w:rPr>
-          <w:rFonts w:ascii="Segoe UI" w:eastAsia="Times New Roman" w:hAnsi="Segoe UI" w:cs="Segoe UI"/>
-          <w:color w:val="161616"/>
-          <w:sz w:val="24"/>
-          <w:szCs w:val="24"/>
-          <w:lang w:eastAsia="es-ES"/>
-        </w:rPr>
-        <w:t xml:space="preserve">, ha </w:t>
-      </w:r>
-      <w:proofErr w:type="spellStart"/>
-      <w:r>
-        <w:rPr>
-          <w:rFonts w:ascii="Segoe UI" w:eastAsia="Times New Roman" w:hAnsi="Segoe UI" w:cs="Segoe UI"/>
-          <w:color w:val="161616"/>
-          <w:sz w:val="24"/>
-          <w:szCs w:val="24"/>
-          <w:lang w:eastAsia="es-ES"/>
-        </w:rPr>
-        <w:t>d’apareixer</w:t>
-      </w:r>
-      <w:proofErr w:type="spellEnd"/>
-      <w:r>
-        <w:rPr>
-          <w:rFonts w:ascii="Segoe UI" w:eastAsia="Times New Roman" w:hAnsi="Segoe UI" w:cs="Segoe UI"/>
-          <w:color w:val="161616"/>
-          <w:sz w:val="24"/>
-          <w:szCs w:val="24"/>
-          <w:lang w:eastAsia="es-ES"/>
-        </w:rPr>
-        <w:t xml:space="preserve"> el </w:t>
-      </w:r>
-      <w:proofErr w:type="spellStart"/>
-      <w:r>
-        <w:rPr>
-          <w:rFonts w:ascii="Segoe UI" w:eastAsia="Times New Roman" w:hAnsi="Segoe UI" w:cs="Segoe UI"/>
-          <w:color w:val="161616"/>
-          <w:sz w:val="24"/>
-          <w:szCs w:val="24"/>
-          <w:lang w:eastAsia="es-ES"/>
-        </w:rPr>
-        <w:t>nostre</w:t>
-      </w:r>
-      <w:proofErr w:type="spellEnd"/>
-      <w:r>
-        <w:rPr>
-          <w:rFonts w:ascii="Segoe UI" w:eastAsia="Times New Roman" w:hAnsi="Segoe UI" w:cs="Segoe UI"/>
-          <w:color w:val="161616"/>
-          <w:sz w:val="24"/>
-          <w:szCs w:val="24"/>
-          <w:lang w:eastAsia="es-ES"/>
-        </w:rPr>
-        <w:t xml:space="preserve"> </w:t>
-      </w:r>
-      <w:proofErr w:type="spellStart"/>
-      <w:r>
-        <w:rPr>
-          <w:rFonts w:ascii="Segoe UI" w:eastAsia="Times New Roman" w:hAnsi="Segoe UI" w:cs="Segoe UI"/>
-          <w:color w:val="161616"/>
-          <w:sz w:val="24"/>
-          <w:szCs w:val="24"/>
-          <w:lang w:eastAsia="es-ES"/>
-        </w:rPr>
-        <w:t>modul</w:t>
-      </w:r>
-      <w:proofErr w:type="spellEnd"/>
-      <w:r>
-        <w:rPr>
-          <w:rFonts w:ascii="Segoe UI" w:eastAsia="Times New Roman" w:hAnsi="Segoe UI" w:cs="Segoe UI"/>
-          <w:color w:val="161616"/>
-          <w:sz w:val="24"/>
-          <w:szCs w:val="24"/>
-          <w:lang w:eastAsia="es-ES"/>
-        </w:rPr>
-        <w:t xml:space="preserve"> </w:t>
-      </w:r>
-      <w:proofErr w:type="spellStart"/>
-      <w:r>
-        <w:rPr>
-          <w:rFonts w:ascii="Segoe UI" w:eastAsia="Times New Roman" w:hAnsi="Segoe UI" w:cs="Segoe UI"/>
-          <w:color w:val="161616"/>
-          <w:sz w:val="24"/>
-          <w:szCs w:val="24"/>
-          <w:lang w:eastAsia="es-ES"/>
-        </w:rPr>
-        <w:t>natiu</w:t>
-      </w:r>
-      <w:proofErr w:type="spellEnd"/>
+        <w:t>prèviament</w:t>
+      </w:r>
+      <w:proofErr w:type="spellEnd"/>
+      <w:r>
+        <w:rPr>
+          <w:rFonts w:ascii="Segoe UI" w:eastAsia="Times New Roman" w:hAnsi="Segoe UI" w:cs="Segoe UI"/>
+          <w:color w:val="161616"/>
+          <w:sz w:val="24"/>
+          <w:szCs w:val="24"/>
+          <w:lang w:eastAsia="es-ES"/>
+        </w:rPr>
+        <w:t>)</w:t>
+      </w:r>
     </w:p>
     <w:p>
       <w:pPr>
@@ -16910,11 +16453,12 @@
           <w:noProof/>
           <w:lang w:val="ca-ES" w:eastAsia="ca-ES"/>
         </w:rPr>
+        <w:lastRenderedPageBreak/>
         <w:drawing>
-          <wp:inline distT="0" distB="0" distL="0" distR="0" wp14:anchorId="66B3B56A" wp14:editId="6A85FE2A">
-            <wp:extent cx="5400040" cy="3037840"/>
+          <wp:inline distT="0" distB="0" distL="0" distR="0" wp14:anchorId="0CCFC9AC" wp14:editId="5F6A2250">
+            <wp:extent cx="5400040" cy="3077845"/>
             <wp:effectExtent l="0" t="0" r="0" b="0"/>
-            <wp:docPr id="11" name="Imagen 11"/>
+            <wp:docPr id="9" name="Imagen 9"/>
             <wp:cNvGraphicFramePr>
               <a:graphicFrameLocks xmlns:a="http://schemas.openxmlformats.org/drawingml/2006/main" noChangeAspect="1"/>
             </wp:cNvGraphicFramePr>
@@ -16934,7 +16478,7 @@
                   <pic:spPr>
                     <a:xfrm>
                       <a:off x="0" y="0"/>
-                      <a:ext cx="5400040" cy="3037840"/>
+                      <a:ext cx="5400040" cy="3077845"/>
                     </a:xfrm>
                     <a:prstGeom prst="rect">
                       <a:avLst/>
@@ -16958,17 +16502,608 @@
           <w:lang w:eastAsia="es-ES"/>
         </w:rPr>
       </w:pPr>
+    </w:p>
+    <w:p>
+      <w:pPr>
+        <w:pStyle w:val="Prrafodelista"/>
+        <w:rPr>
+          <w:rFonts w:ascii="Segoe UI" w:eastAsia="Times New Roman" w:hAnsi="Segoe UI" w:cs="Segoe UI"/>
+          <w:color w:val="161616"/>
+          <w:sz w:val="24"/>
+          <w:szCs w:val="24"/>
+          <w:lang w:eastAsia="es-ES"/>
+        </w:rPr>
+      </w:pPr>
+      <w:r>
+        <w:rPr>
+          <w:rFonts w:ascii="Segoe UI" w:eastAsia="Times New Roman" w:hAnsi="Segoe UI" w:cs="Segoe UI"/>
+          <w:color w:val="161616"/>
+          <w:sz w:val="24"/>
+          <w:szCs w:val="24"/>
+          <w:lang w:eastAsia="es-ES"/>
+        </w:rPr>
+        <w:t xml:space="preserve">Ara </w:t>
+      </w:r>
+      <w:proofErr w:type="spellStart"/>
+      <w:r>
+        <w:rPr>
+          <w:rFonts w:ascii="Segoe UI" w:eastAsia="Times New Roman" w:hAnsi="Segoe UI" w:cs="Segoe UI"/>
+          <w:color w:val="161616"/>
+          <w:sz w:val="24"/>
+          <w:szCs w:val="24"/>
+          <w:lang w:eastAsia="es-ES"/>
+        </w:rPr>
+        <w:t>hem</w:t>
+      </w:r>
+      <w:proofErr w:type="spellEnd"/>
+      <w:r>
+        <w:rPr>
+          <w:rFonts w:ascii="Segoe UI" w:eastAsia="Times New Roman" w:hAnsi="Segoe UI" w:cs="Segoe UI"/>
+          <w:color w:val="161616"/>
+          <w:sz w:val="24"/>
+          <w:szCs w:val="24"/>
+          <w:lang w:eastAsia="es-ES"/>
+        </w:rPr>
+        <w:t xml:space="preserve"> </w:t>
+      </w:r>
+      <w:proofErr w:type="spellStart"/>
+      <w:r>
+        <w:rPr>
+          <w:rFonts w:ascii="Segoe UI" w:eastAsia="Times New Roman" w:hAnsi="Segoe UI" w:cs="Segoe UI"/>
+          <w:color w:val="161616"/>
+          <w:sz w:val="24"/>
+          <w:szCs w:val="24"/>
+          <w:lang w:eastAsia="es-ES"/>
+        </w:rPr>
+        <w:t>d’afegir</w:t>
+      </w:r>
+      <w:proofErr w:type="spellEnd"/>
+      <w:r>
+        <w:rPr>
+          <w:rFonts w:ascii="Segoe UI" w:eastAsia="Times New Roman" w:hAnsi="Segoe UI" w:cs="Segoe UI"/>
+          <w:color w:val="161616"/>
+          <w:sz w:val="24"/>
+          <w:szCs w:val="24"/>
+          <w:lang w:eastAsia="es-ES"/>
+        </w:rPr>
+        <w:t xml:space="preserve"> el </w:t>
+      </w:r>
+      <w:proofErr w:type="spellStart"/>
+      <w:r>
+        <w:rPr>
+          <w:rFonts w:ascii="Segoe UI" w:eastAsia="Times New Roman" w:hAnsi="Segoe UI" w:cs="Segoe UI"/>
+          <w:color w:val="161616"/>
+          <w:sz w:val="24"/>
+          <w:szCs w:val="24"/>
+          <w:lang w:eastAsia="es-ES"/>
+        </w:rPr>
+        <w:t>nostre</w:t>
+      </w:r>
+      <w:proofErr w:type="spellEnd"/>
+      <w:r>
+        <w:rPr>
+          <w:rFonts w:ascii="Segoe UI" w:eastAsia="Times New Roman" w:hAnsi="Segoe UI" w:cs="Segoe UI"/>
+          <w:color w:val="161616"/>
+          <w:sz w:val="24"/>
+          <w:szCs w:val="24"/>
+          <w:lang w:eastAsia="es-ES"/>
+        </w:rPr>
+        <w:t xml:space="preserve"> </w:t>
+      </w:r>
+      <w:proofErr w:type="spellStart"/>
+      <w:r>
+        <w:rPr>
+          <w:rFonts w:ascii="Segoe UI" w:eastAsia="Times New Roman" w:hAnsi="Segoe UI" w:cs="Segoe UI"/>
+          <w:color w:val="161616"/>
+          <w:sz w:val="24"/>
+          <w:szCs w:val="24"/>
+          <w:lang w:eastAsia="es-ES"/>
+        </w:rPr>
+        <w:t>mòdul</w:t>
+      </w:r>
+      <w:proofErr w:type="spellEnd"/>
+      <w:r>
+        <w:rPr>
+          <w:rFonts w:ascii="Segoe UI" w:eastAsia="Times New Roman" w:hAnsi="Segoe UI" w:cs="Segoe UI"/>
+          <w:color w:val="161616"/>
+          <w:sz w:val="24"/>
+          <w:szCs w:val="24"/>
+          <w:lang w:eastAsia="es-ES"/>
+        </w:rPr>
+        <w:t xml:space="preserve"> </w:t>
+      </w:r>
+      <w:proofErr w:type="spellStart"/>
+      <w:r>
+        <w:rPr>
+          <w:rFonts w:ascii="Segoe UI" w:eastAsia="Times New Roman" w:hAnsi="Segoe UI" w:cs="Segoe UI"/>
+          <w:color w:val="161616"/>
+          <w:sz w:val="24"/>
+          <w:szCs w:val="24"/>
+          <w:lang w:eastAsia="es-ES"/>
+        </w:rPr>
+        <w:t>natiu</w:t>
+      </w:r>
+      <w:proofErr w:type="spellEnd"/>
+      <w:r>
+        <w:rPr>
+          <w:rFonts w:ascii="Segoe UI" w:eastAsia="Times New Roman" w:hAnsi="Segoe UI" w:cs="Segoe UI"/>
+          <w:color w:val="161616"/>
+          <w:sz w:val="24"/>
+          <w:szCs w:val="24"/>
+          <w:lang w:eastAsia="es-ES"/>
+        </w:rPr>
+        <w:t>:</w:t>
+      </w:r>
+    </w:p>
+    <w:p>
+      <w:pPr>
+        <w:pStyle w:val="Prrafodelista"/>
+        <w:rPr>
+          <w:rFonts w:ascii="Segoe UI" w:eastAsia="Times New Roman" w:hAnsi="Segoe UI" w:cs="Segoe UI"/>
+          <w:color w:val="161616"/>
+          <w:sz w:val="24"/>
+          <w:szCs w:val="24"/>
+          <w:lang w:eastAsia="es-ES"/>
+        </w:rPr>
+      </w:pPr>
+      <w:r>
+        <w:rPr>
+          <w:rFonts w:ascii="Segoe UI" w:eastAsia="Times New Roman" w:hAnsi="Segoe UI" w:cs="Segoe UI"/>
+          <w:color w:val="161616"/>
+          <w:sz w:val="24"/>
+          <w:szCs w:val="24"/>
+          <w:lang w:val="fr-FR" w:eastAsia="es-ES"/>
+        </w:rPr>
+        <w:t xml:space="preserve">Cliclant a “Configure Native Modules.” </w:t>
+      </w:r>
+      <w:r>
+        <w:rPr>
+          <w:rFonts w:ascii="Segoe UI" w:eastAsia="Times New Roman" w:hAnsi="Segoe UI" w:cs="Segoe UI"/>
+          <w:color w:val="161616"/>
+          <w:sz w:val="24"/>
+          <w:szCs w:val="24"/>
+          <w:lang w:eastAsia="es-ES"/>
+        </w:rPr>
+        <w:t>(</w:t>
+      </w:r>
+      <w:r>
+        <w:rPr>
+          <w:rFonts w:ascii="Segoe UI" w:eastAsia="Times New Roman" w:hAnsi="Segoe UI" w:cs="Segoe UI"/>
+          <w:color w:val="161616"/>
+          <w:sz w:val="24"/>
+          <w:szCs w:val="24"/>
+          <w:lang w:eastAsia="es-ES"/>
+        </w:rPr>
+        <w:t xml:space="preserve">a la </w:t>
+      </w:r>
+      <w:proofErr w:type="spellStart"/>
+      <w:r>
+        <w:rPr>
+          <w:rFonts w:ascii="Segoe UI" w:eastAsia="Times New Roman" w:hAnsi="Segoe UI" w:cs="Segoe UI"/>
+          <w:color w:val="161616"/>
+          <w:sz w:val="24"/>
+          <w:szCs w:val="24"/>
+          <w:lang w:eastAsia="es-ES"/>
+        </w:rPr>
+        <w:t>dreta</w:t>
+      </w:r>
+      <w:proofErr w:type="spellEnd"/>
+      <w:r>
+        <w:rPr>
+          <w:rFonts w:ascii="Segoe UI" w:eastAsia="Times New Roman" w:hAnsi="Segoe UI" w:cs="Segoe UI"/>
+          <w:color w:val="161616"/>
+          <w:sz w:val="24"/>
+          <w:szCs w:val="24"/>
+          <w:lang w:eastAsia="es-ES"/>
+        </w:rPr>
+        <w:t xml:space="preserve">) </w:t>
+      </w:r>
+      <w:proofErr w:type="spellStart"/>
+      <w:r>
+        <w:rPr>
+          <w:rFonts w:ascii="Segoe UI" w:eastAsia="Times New Roman" w:hAnsi="Segoe UI" w:cs="Segoe UI"/>
+          <w:color w:val="161616"/>
+          <w:sz w:val="24"/>
+          <w:szCs w:val="24"/>
+          <w:lang w:eastAsia="es-ES"/>
+        </w:rPr>
+        <w:t>apareixerà</w:t>
+      </w:r>
+      <w:proofErr w:type="spellEnd"/>
+      <w:r>
+        <w:rPr>
+          <w:rFonts w:ascii="Segoe UI" w:eastAsia="Times New Roman" w:hAnsi="Segoe UI" w:cs="Segoe UI"/>
+          <w:color w:val="161616"/>
+          <w:sz w:val="24"/>
+          <w:szCs w:val="24"/>
+          <w:lang w:eastAsia="es-ES"/>
+        </w:rPr>
+        <w:t xml:space="preserve"> una </w:t>
+      </w:r>
+      <w:proofErr w:type="spellStart"/>
+      <w:r>
+        <w:rPr>
+          <w:rFonts w:ascii="Segoe UI" w:eastAsia="Times New Roman" w:hAnsi="Segoe UI" w:cs="Segoe UI"/>
+          <w:color w:val="161616"/>
+          <w:sz w:val="24"/>
+          <w:szCs w:val="24"/>
+          <w:lang w:eastAsia="es-ES"/>
+        </w:rPr>
+        <w:t>finestra</w:t>
+      </w:r>
+      <w:proofErr w:type="spellEnd"/>
+      <w:r>
+        <w:rPr>
+          <w:rFonts w:ascii="Segoe UI" w:eastAsia="Times New Roman" w:hAnsi="Segoe UI" w:cs="Segoe UI"/>
+          <w:color w:val="161616"/>
+          <w:sz w:val="24"/>
+          <w:szCs w:val="24"/>
+          <w:lang w:eastAsia="es-ES"/>
+        </w:rPr>
+        <w:t xml:space="preserve"> am </w:t>
+      </w:r>
+      <w:proofErr w:type="spellStart"/>
+      <w:r>
+        <w:rPr>
+          <w:rFonts w:ascii="Segoe UI" w:eastAsia="Times New Roman" w:hAnsi="Segoe UI" w:cs="Segoe UI"/>
+          <w:color w:val="161616"/>
+          <w:sz w:val="24"/>
+          <w:szCs w:val="24"/>
+          <w:lang w:eastAsia="es-ES"/>
+        </w:rPr>
+        <w:t>bels</w:t>
+      </w:r>
+      <w:proofErr w:type="spellEnd"/>
+      <w:r>
+        <w:rPr>
+          <w:rFonts w:ascii="Segoe UI" w:eastAsia="Times New Roman" w:hAnsi="Segoe UI" w:cs="Segoe UI"/>
+          <w:color w:val="161616"/>
+          <w:sz w:val="24"/>
+          <w:szCs w:val="24"/>
+          <w:lang w:eastAsia="es-ES"/>
+        </w:rPr>
+        <w:t xml:space="preserve"> </w:t>
+      </w:r>
+      <w:proofErr w:type="spellStart"/>
+      <w:r>
+        <w:rPr>
+          <w:rFonts w:ascii="Segoe UI" w:eastAsia="Times New Roman" w:hAnsi="Segoe UI" w:cs="Segoe UI"/>
+          <w:color w:val="161616"/>
+          <w:sz w:val="24"/>
+          <w:szCs w:val="24"/>
+          <w:lang w:eastAsia="es-ES"/>
+        </w:rPr>
+        <w:t>m</w:t>
+      </w:r>
+      <w:r>
+        <w:rPr>
+          <w:rFonts w:ascii="Segoe UI" w:eastAsia="Times New Roman" w:hAnsi="Segoe UI" w:cs="Segoe UI"/>
+          <w:color w:val="161616"/>
+          <w:sz w:val="24"/>
+          <w:szCs w:val="24"/>
+          <w:lang w:eastAsia="es-ES"/>
+        </w:rPr>
+        <w:t>ò</w:t>
+      </w:r>
+      <w:r>
+        <w:rPr>
+          <w:rFonts w:ascii="Segoe UI" w:eastAsia="Times New Roman" w:hAnsi="Segoe UI" w:cs="Segoe UI"/>
+          <w:color w:val="161616"/>
+          <w:sz w:val="24"/>
+          <w:szCs w:val="24"/>
+          <w:lang w:eastAsia="es-ES"/>
+        </w:rPr>
+        <w:t>duls</w:t>
+      </w:r>
+      <w:proofErr w:type="spellEnd"/>
+      <w:r>
+        <w:rPr>
+          <w:rFonts w:ascii="Segoe UI" w:eastAsia="Times New Roman" w:hAnsi="Segoe UI" w:cs="Segoe UI"/>
+          <w:color w:val="161616"/>
+          <w:sz w:val="24"/>
+          <w:szCs w:val="24"/>
+          <w:lang w:eastAsia="es-ES"/>
+        </w:rPr>
+        <w:t xml:space="preserve"> </w:t>
+      </w:r>
+      <w:proofErr w:type="spellStart"/>
+      <w:r>
+        <w:rPr>
+          <w:rFonts w:ascii="Segoe UI" w:eastAsia="Times New Roman" w:hAnsi="Segoe UI" w:cs="Segoe UI"/>
+          <w:color w:val="161616"/>
+          <w:sz w:val="24"/>
+          <w:szCs w:val="24"/>
+          <w:lang w:eastAsia="es-ES"/>
+        </w:rPr>
+        <w:t>natius</w:t>
+      </w:r>
+      <w:proofErr w:type="spellEnd"/>
+      <w:r>
+        <w:rPr>
+          <w:rFonts w:ascii="Segoe UI" w:eastAsia="Times New Roman" w:hAnsi="Segoe UI" w:cs="Segoe UI"/>
+          <w:color w:val="161616"/>
+          <w:sz w:val="24"/>
+          <w:szCs w:val="24"/>
+          <w:lang w:eastAsia="es-ES"/>
+        </w:rPr>
+        <w:t xml:space="preserve"> que </w:t>
+      </w:r>
+      <w:proofErr w:type="spellStart"/>
+      <w:r>
+        <w:rPr>
+          <w:rFonts w:ascii="Segoe UI" w:eastAsia="Times New Roman" w:hAnsi="Segoe UI" w:cs="Segoe UI"/>
+          <w:color w:val="161616"/>
+          <w:sz w:val="24"/>
+          <w:szCs w:val="24"/>
+          <w:lang w:eastAsia="es-ES"/>
+        </w:rPr>
+        <w:t>tenim</w:t>
+      </w:r>
+      <w:proofErr w:type="spellEnd"/>
+      <w:r>
+        <w:rPr>
+          <w:rFonts w:ascii="Segoe UI" w:eastAsia="Times New Roman" w:hAnsi="Segoe UI" w:cs="Segoe UI"/>
+          <w:color w:val="161616"/>
+          <w:sz w:val="24"/>
+          <w:szCs w:val="24"/>
+          <w:lang w:eastAsia="es-ES"/>
+        </w:rPr>
+        <w:t xml:space="preserve"> </w:t>
+      </w:r>
+      <w:proofErr w:type="spellStart"/>
+      <w:r>
+        <w:rPr>
+          <w:rFonts w:ascii="Segoe UI" w:eastAsia="Times New Roman" w:hAnsi="Segoe UI" w:cs="Segoe UI"/>
+          <w:color w:val="161616"/>
+          <w:sz w:val="24"/>
+          <w:szCs w:val="24"/>
+          <w:lang w:eastAsia="es-ES"/>
+        </w:rPr>
+        <w:t>configurats</w:t>
+      </w:r>
+      <w:proofErr w:type="spellEnd"/>
+      <w:r>
+        <w:rPr>
+          <w:rFonts w:ascii="Segoe UI" w:eastAsia="Times New Roman" w:hAnsi="Segoe UI" w:cs="Segoe UI"/>
+          <w:color w:val="161616"/>
+          <w:sz w:val="24"/>
+          <w:szCs w:val="24"/>
+          <w:lang w:eastAsia="es-ES"/>
+        </w:rPr>
+        <w:t xml:space="preserve"> (</w:t>
+      </w:r>
+      <w:proofErr w:type="spellStart"/>
+      <w:r>
+        <w:rPr>
+          <w:rFonts w:ascii="Segoe UI" w:eastAsia="Times New Roman" w:hAnsi="Segoe UI" w:cs="Segoe UI"/>
+          <w:color w:val="161616"/>
+          <w:sz w:val="24"/>
+          <w:szCs w:val="24"/>
+          <w:lang w:eastAsia="es-ES"/>
+        </w:rPr>
+        <w:t>com</w:t>
+      </w:r>
+      <w:proofErr w:type="spellEnd"/>
+      <w:r>
+        <w:rPr>
+          <w:rFonts w:ascii="Segoe UI" w:eastAsia="Times New Roman" w:hAnsi="Segoe UI" w:cs="Segoe UI"/>
+          <w:color w:val="161616"/>
+          <w:sz w:val="24"/>
+          <w:szCs w:val="24"/>
+          <w:lang w:eastAsia="es-ES"/>
+        </w:rPr>
+        <w:t xml:space="preserve"> que </w:t>
+      </w:r>
+      <w:proofErr w:type="spellStart"/>
+      <w:r>
+        <w:rPr>
+          <w:rFonts w:ascii="Segoe UI" w:eastAsia="Times New Roman" w:hAnsi="Segoe UI" w:cs="Segoe UI"/>
+          <w:color w:val="161616"/>
+          <w:sz w:val="24"/>
+          <w:szCs w:val="24"/>
+          <w:lang w:eastAsia="es-ES"/>
+        </w:rPr>
+        <w:t>hem</w:t>
+      </w:r>
+      <w:proofErr w:type="spellEnd"/>
+      <w:r>
+        <w:rPr>
+          <w:rFonts w:ascii="Segoe UI" w:eastAsia="Times New Roman" w:hAnsi="Segoe UI" w:cs="Segoe UI"/>
+          <w:color w:val="161616"/>
+          <w:sz w:val="24"/>
+          <w:szCs w:val="24"/>
+          <w:lang w:eastAsia="es-ES"/>
+        </w:rPr>
+        <w:t xml:space="preserve"> </w:t>
+      </w:r>
+      <w:proofErr w:type="spellStart"/>
+      <w:r>
+        <w:rPr>
+          <w:rFonts w:ascii="Segoe UI" w:eastAsia="Times New Roman" w:hAnsi="Segoe UI" w:cs="Segoe UI"/>
+          <w:color w:val="161616"/>
+          <w:sz w:val="24"/>
+          <w:szCs w:val="24"/>
+          <w:lang w:eastAsia="es-ES"/>
+        </w:rPr>
+        <w:t>editat</w:t>
+      </w:r>
+      <w:proofErr w:type="spellEnd"/>
+      <w:r>
+        <w:rPr>
+          <w:rFonts w:ascii="Segoe UI" w:eastAsia="Times New Roman" w:hAnsi="Segoe UI" w:cs="Segoe UI"/>
+          <w:color w:val="161616"/>
+          <w:sz w:val="24"/>
+          <w:szCs w:val="24"/>
+          <w:lang w:eastAsia="es-ES"/>
+        </w:rPr>
+        <w:t xml:space="preserve"> el </w:t>
+      </w:r>
+      <w:proofErr w:type="spellStart"/>
+      <w:r>
+        <w:rPr>
+          <w:rFonts w:ascii="Segoe UI" w:eastAsia="Times New Roman" w:hAnsi="Segoe UI" w:cs="Segoe UI"/>
+          <w:color w:val="161616"/>
+          <w:sz w:val="24"/>
+          <w:szCs w:val="24"/>
+          <w:lang w:eastAsia="es-ES"/>
+        </w:rPr>
+        <w:t>fitxer</w:t>
+      </w:r>
+      <w:proofErr w:type="spellEnd"/>
+      <w:r>
+        <w:rPr>
+          <w:rFonts w:ascii="Segoe UI" w:eastAsia="Times New Roman" w:hAnsi="Segoe UI" w:cs="Segoe UI"/>
+          <w:color w:val="161616"/>
+          <w:sz w:val="24"/>
+          <w:szCs w:val="24"/>
+          <w:lang w:eastAsia="es-ES"/>
+        </w:rPr>
+        <w:t xml:space="preserve"> de </w:t>
+      </w:r>
+      <w:proofErr w:type="spellStart"/>
+      <w:r>
+        <w:rPr>
+          <w:rFonts w:ascii="Segoe UI" w:eastAsia="Times New Roman" w:hAnsi="Segoe UI" w:cs="Segoe UI"/>
+          <w:color w:val="161616"/>
+          <w:sz w:val="24"/>
+          <w:szCs w:val="24"/>
+          <w:lang w:eastAsia="es-ES"/>
+        </w:rPr>
+        <w:t>configuració</w:t>
+      </w:r>
+      <w:proofErr w:type="spellEnd"/>
+      <w:r>
+        <w:rPr>
+          <w:rFonts w:ascii="Segoe UI" w:eastAsia="Times New Roman" w:hAnsi="Segoe UI" w:cs="Segoe UI"/>
+          <w:color w:val="161616"/>
+          <w:sz w:val="24"/>
+          <w:szCs w:val="24"/>
+          <w:lang w:eastAsia="es-ES"/>
+        </w:rPr>
+        <w:t xml:space="preserve"> </w:t>
+      </w:r>
+      <w:proofErr w:type="spellStart"/>
+      <w:r>
+        <w:rPr>
+          <w:rFonts w:ascii="Segoe UI" w:eastAsia="Times New Roman" w:hAnsi="Segoe UI" w:cs="Segoe UI"/>
+          <w:color w:val="161616"/>
+          <w:sz w:val="24"/>
+          <w:szCs w:val="24"/>
+          <w:lang w:eastAsia="es-ES"/>
+        </w:rPr>
+        <w:t>abans</w:t>
+      </w:r>
+      <w:proofErr w:type="spellEnd"/>
+      <w:r>
+        <w:rPr>
+          <w:rFonts w:ascii="Segoe UI" w:eastAsia="Times New Roman" w:hAnsi="Segoe UI" w:cs="Segoe UI"/>
+          <w:color w:val="161616"/>
+          <w:sz w:val="24"/>
+          <w:szCs w:val="24"/>
+          <w:lang w:eastAsia="es-ES"/>
+        </w:rPr>
+        <w:t xml:space="preserve">, ha </w:t>
+      </w:r>
+      <w:proofErr w:type="spellStart"/>
+      <w:r>
+        <w:rPr>
+          <w:rFonts w:ascii="Segoe UI" w:eastAsia="Times New Roman" w:hAnsi="Segoe UI" w:cs="Segoe UI"/>
+          <w:color w:val="161616"/>
+          <w:sz w:val="24"/>
+          <w:szCs w:val="24"/>
+          <w:lang w:eastAsia="es-ES"/>
+        </w:rPr>
+        <w:t>d’apareixer</w:t>
+      </w:r>
+      <w:proofErr w:type="spellEnd"/>
+      <w:r>
+        <w:rPr>
+          <w:rFonts w:ascii="Segoe UI" w:eastAsia="Times New Roman" w:hAnsi="Segoe UI" w:cs="Segoe UI"/>
+          <w:color w:val="161616"/>
+          <w:sz w:val="24"/>
+          <w:szCs w:val="24"/>
+          <w:lang w:eastAsia="es-ES"/>
+        </w:rPr>
+        <w:t xml:space="preserve"> el </w:t>
+      </w:r>
+      <w:proofErr w:type="spellStart"/>
+      <w:r>
+        <w:rPr>
+          <w:rFonts w:ascii="Segoe UI" w:eastAsia="Times New Roman" w:hAnsi="Segoe UI" w:cs="Segoe UI"/>
+          <w:color w:val="161616"/>
+          <w:sz w:val="24"/>
+          <w:szCs w:val="24"/>
+          <w:lang w:eastAsia="es-ES"/>
+        </w:rPr>
+        <w:t>nostre</w:t>
+      </w:r>
+      <w:proofErr w:type="spellEnd"/>
+      <w:r>
+        <w:rPr>
+          <w:rFonts w:ascii="Segoe UI" w:eastAsia="Times New Roman" w:hAnsi="Segoe UI" w:cs="Segoe UI"/>
+          <w:color w:val="161616"/>
+          <w:sz w:val="24"/>
+          <w:szCs w:val="24"/>
+          <w:lang w:eastAsia="es-ES"/>
+        </w:rPr>
+        <w:t xml:space="preserve"> </w:t>
+      </w:r>
+      <w:proofErr w:type="spellStart"/>
+      <w:r>
+        <w:rPr>
+          <w:rFonts w:ascii="Segoe UI" w:eastAsia="Times New Roman" w:hAnsi="Segoe UI" w:cs="Segoe UI"/>
+          <w:color w:val="161616"/>
+          <w:sz w:val="24"/>
+          <w:szCs w:val="24"/>
+          <w:lang w:eastAsia="es-ES"/>
+        </w:rPr>
+        <w:t>modul</w:t>
+      </w:r>
+      <w:proofErr w:type="spellEnd"/>
+      <w:r>
+        <w:rPr>
+          <w:rFonts w:ascii="Segoe UI" w:eastAsia="Times New Roman" w:hAnsi="Segoe UI" w:cs="Segoe UI"/>
+          <w:color w:val="161616"/>
+          <w:sz w:val="24"/>
+          <w:szCs w:val="24"/>
+          <w:lang w:eastAsia="es-ES"/>
+        </w:rPr>
+        <w:t xml:space="preserve"> </w:t>
+      </w:r>
+      <w:proofErr w:type="spellStart"/>
+      <w:r>
+        <w:rPr>
+          <w:rFonts w:ascii="Segoe UI" w:eastAsia="Times New Roman" w:hAnsi="Segoe UI" w:cs="Segoe UI"/>
+          <w:color w:val="161616"/>
+          <w:sz w:val="24"/>
+          <w:szCs w:val="24"/>
+          <w:lang w:eastAsia="es-ES"/>
+        </w:rPr>
+        <w:t>natiu</w:t>
+      </w:r>
+      <w:proofErr w:type="spellEnd"/>
+    </w:p>
+    <w:p>
+      <w:pPr>
+        <w:pStyle w:val="Prrafodelista"/>
+        <w:rPr>
+          <w:rFonts w:ascii="Segoe UI" w:eastAsia="Times New Roman" w:hAnsi="Segoe UI" w:cs="Segoe UI"/>
+          <w:color w:val="161616"/>
+          <w:sz w:val="24"/>
+          <w:szCs w:val="24"/>
+          <w:lang w:eastAsia="es-ES"/>
+        </w:rPr>
+      </w:pPr>
       <w:r>
         <w:rPr>
           <w:noProof/>
           <w:lang w:val="ca-ES" w:eastAsia="ca-ES"/>
         </w:rPr>
-        <w:lastRenderedPageBreak/>
         <w:drawing>
-          <wp:inline distT="0" distB="0" distL="0" distR="0" wp14:anchorId="6BB2E5AD" wp14:editId="091B5CD3">
-            <wp:extent cx="5400040" cy="4349750"/>
+          <wp:inline distT="0" distB="0" distL="0" distR="0" wp14:anchorId="66B3B56A" wp14:editId="6A85FE2A">
+            <wp:extent cx="5400040" cy="3037840"/>
             <wp:effectExtent l="0" t="0" r="0" b="0"/>
-            <wp:docPr id="10" name="Imagen 10"/>
+            <wp:docPr id="11" name="Imagen 11"/>
             <wp:cNvGraphicFramePr>
               <a:graphicFrameLocks xmlns:a="http://schemas.openxmlformats.org/drawingml/2006/main" noChangeAspect="1"/>
             </wp:cNvGraphicFramePr>
@@ -16988,7 +17123,7 @@
                   <pic:spPr>
                     <a:xfrm>
                       <a:off x="0" y="0"/>
-                      <a:ext cx="5400040" cy="4349750"/>
+                      <a:ext cx="5400040" cy="3037840"/>
                     </a:xfrm>
                     <a:prstGeom prst="rect">
                       <a:avLst/>
@@ -17004,140 +17139,6 @@
     <w:p>
       <w:pPr>
         <w:pStyle w:val="Prrafodelista"/>
-        <w:ind w:left="360"/>
-        <w:rPr>
-          <w:rFonts w:ascii="Segoe UI" w:eastAsia="Times New Roman" w:hAnsi="Segoe UI" w:cs="Segoe UI"/>
-          <w:color w:val="161616"/>
-          <w:sz w:val="24"/>
-          <w:szCs w:val="24"/>
-          <w:lang w:eastAsia="es-ES"/>
-        </w:rPr>
-      </w:pPr>
-      <w:r>
-        <w:rPr>
-          <w:rFonts w:ascii="Segoe UI" w:eastAsia="Times New Roman" w:hAnsi="Segoe UI" w:cs="Segoe UI"/>
-          <w:color w:val="161616"/>
-          <w:sz w:val="24"/>
-          <w:szCs w:val="24"/>
-          <w:lang w:eastAsia="es-ES"/>
-        </w:rPr>
-        <w:t xml:space="preserve">El </w:t>
-      </w:r>
-      <w:proofErr w:type="spellStart"/>
-      <w:r>
-        <w:rPr>
-          <w:rFonts w:ascii="Segoe UI" w:eastAsia="Times New Roman" w:hAnsi="Segoe UI" w:cs="Segoe UI"/>
-          <w:color w:val="161616"/>
-          <w:sz w:val="24"/>
-          <w:szCs w:val="24"/>
-          <w:lang w:eastAsia="es-ES"/>
-        </w:rPr>
-        <w:t>seleccioneu</w:t>
-      </w:r>
-      <w:proofErr w:type="spellEnd"/>
-      <w:r>
-        <w:rPr>
-          <w:rFonts w:ascii="Segoe UI" w:eastAsia="Times New Roman" w:hAnsi="Segoe UI" w:cs="Segoe UI"/>
-          <w:color w:val="161616"/>
-          <w:sz w:val="24"/>
-          <w:szCs w:val="24"/>
-          <w:lang w:eastAsia="es-ES"/>
-        </w:rPr>
-        <w:t xml:space="preserve"> i en </w:t>
-      </w:r>
-      <w:proofErr w:type="spellStart"/>
-      <w:r>
-        <w:rPr>
-          <w:rFonts w:ascii="Segoe UI" w:eastAsia="Times New Roman" w:hAnsi="Segoe UI" w:cs="Segoe UI"/>
-          <w:color w:val="161616"/>
-          <w:sz w:val="24"/>
-          <w:szCs w:val="24"/>
-          <w:lang w:eastAsia="es-ES"/>
-        </w:rPr>
-        <w:t>principi</w:t>
-      </w:r>
-      <w:proofErr w:type="spellEnd"/>
-      <w:r>
-        <w:rPr>
-          <w:rFonts w:ascii="Segoe UI" w:eastAsia="Times New Roman" w:hAnsi="Segoe UI" w:cs="Segoe UI"/>
-          <w:color w:val="161616"/>
-          <w:sz w:val="24"/>
-          <w:szCs w:val="24"/>
-          <w:lang w:eastAsia="es-ES"/>
-        </w:rPr>
-        <w:t xml:space="preserve"> ja </w:t>
-      </w:r>
-      <w:proofErr w:type="spellStart"/>
-      <w:r>
-        <w:rPr>
-          <w:rFonts w:ascii="Segoe UI" w:eastAsia="Times New Roman" w:hAnsi="Segoe UI" w:cs="Segoe UI"/>
-          <w:color w:val="161616"/>
-          <w:sz w:val="24"/>
-          <w:szCs w:val="24"/>
-          <w:lang w:eastAsia="es-ES"/>
-        </w:rPr>
-        <w:t>està</w:t>
-      </w:r>
-      <w:proofErr w:type="spellEnd"/>
-      <w:r>
-        <w:rPr>
-          <w:rFonts w:ascii="Segoe UI" w:eastAsia="Times New Roman" w:hAnsi="Segoe UI" w:cs="Segoe UI"/>
-          <w:color w:val="161616"/>
-          <w:sz w:val="24"/>
-          <w:szCs w:val="24"/>
-          <w:lang w:eastAsia="es-ES"/>
-        </w:rPr>
-        <w:t xml:space="preserve"> </w:t>
-      </w:r>
-      <w:proofErr w:type="spellStart"/>
-      <w:r>
-        <w:rPr>
-          <w:rFonts w:ascii="Segoe UI" w:eastAsia="Times New Roman" w:hAnsi="Segoe UI" w:cs="Segoe UI"/>
-          <w:color w:val="161616"/>
-          <w:sz w:val="24"/>
-          <w:szCs w:val="24"/>
-          <w:lang w:eastAsia="es-ES"/>
-        </w:rPr>
-        <w:t>configurat</w:t>
-      </w:r>
-      <w:proofErr w:type="spellEnd"/>
-      <w:r>
-        <w:rPr>
-          <w:rFonts w:ascii="Segoe UI" w:eastAsia="Times New Roman" w:hAnsi="Segoe UI" w:cs="Segoe UI"/>
-          <w:color w:val="161616"/>
-          <w:sz w:val="24"/>
-          <w:szCs w:val="24"/>
-          <w:lang w:eastAsia="es-ES"/>
-        </w:rPr>
-        <w:t xml:space="preserve"> </w:t>
-      </w:r>
-      <w:proofErr w:type="spellStart"/>
-      <w:r>
-        <w:rPr>
-          <w:rFonts w:ascii="Segoe UI" w:eastAsia="Times New Roman" w:hAnsi="Segoe UI" w:cs="Segoe UI"/>
-          <w:color w:val="161616"/>
-          <w:sz w:val="24"/>
-          <w:szCs w:val="24"/>
-          <w:lang w:eastAsia="es-ES"/>
-        </w:rPr>
-        <w:t>tot</w:t>
-      </w:r>
-      <w:proofErr w:type="spellEnd"/>
-      <w:r>
-        <w:rPr>
-          <w:rFonts w:ascii="Segoe UI" w:eastAsia="Times New Roman" w:hAnsi="Segoe UI" w:cs="Segoe UI"/>
-          <w:color w:val="161616"/>
-          <w:sz w:val="24"/>
-          <w:szCs w:val="24"/>
-          <w:lang w:eastAsia="es-ES"/>
-        </w:rPr>
-        <w:t>.</w:t>
-      </w:r>
-    </w:p>
-    <w:p>
-      <w:pPr>
-        <w:pStyle w:val="Prrafodelista"/>
-        <w:ind w:left="360"/>
         <w:rPr>
           <w:rFonts w:ascii="Segoe UI" w:eastAsia="Times New Roman" w:hAnsi="Segoe UI" w:cs="Segoe UI"/>
           <w:color w:val="161616"/>
@@ -17151,11 +17152,12 @@
           <w:noProof/>
           <w:lang w:val="ca-ES" w:eastAsia="ca-ES"/>
         </w:rPr>
+        <w:lastRenderedPageBreak/>
         <w:drawing>
-          <wp:inline distT="0" distB="0" distL="0" distR="0" wp14:anchorId="0B3E4A63" wp14:editId="525759E5">
-            <wp:extent cx="5400040" cy="3077845"/>
+          <wp:inline distT="0" distB="0" distL="0" distR="0" wp14:anchorId="6BB2E5AD" wp14:editId="091B5CD3">
+            <wp:extent cx="5400040" cy="4349750"/>
             <wp:effectExtent l="0" t="0" r="0" b="0"/>
-            <wp:docPr id="12" name="Imagen 12"/>
+            <wp:docPr id="10" name="Imagen 10"/>
             <wp:cNvGraphicFramePr>
               <a:graphicFrameLocks xmlns:a="http://schemas.openxmlformats.org/drawingml/2006/main" noChangeAspect="1"/>
             </wp:cNvGraphicFramePr>
@@ -17175,6 +17177,193 @@
                   <pic:spPr>
                     <a:xfrm>
                       <a:off x="0" y="0"/>
+                      <a:ext cx="5400040" cy="4349750"/>
+                    </a:xfrm>
+                    <a:prstGeom prst="rect">
+                      <a:avLst/>
+                    </a:prstGeom>
+                  </pic:spPr>
+                </pic:pic>
+              </a:graphicData>
+            </a:graphic>
+          </wp:inline>
+        </w:drawing>
+      </w:r>
+    </w:p>
+    <w:p>
+      <w:pPr>
+        <w:pStyle w:val="Prrafodelista"/>
+        <w:ind w:left="360"/>
+        <w:rPr>
+          <w:rFonts w:ascii="Segoe UI" w:eastAsia="Times New Roman" w:hAnsi="Segoe UI" w:cs="Segoe UI"/>
+          <w:color w:val="161616"/>
+          <w:sz w:val="24"/>
+          <w:szCs w:val="24"/>
+          <w:lang w:eastAsia="es-ES"/>
+        </w:rPr>
+      </w:pPr>
+      <w:r>
+        <w:rPr>
+          <w:rFonts w:ascii="Segoe UI" w:eastAsia="Times New Roman" w:hAnsi="Segoe UI" w:cs="Segoe UI"/>
+          <w:color w:val="161616"/>
+          <w:sz w:val="24"/>
+          <w:szCs w:val="24"/>
+          <w:lang w:eastAsia="es-ES"/>
+        </w:rPr>
+        <w:t xml:space="preserve">El </w:t>
+      </w:r>
+      <w:proofErr w:type="spellStart"/>
+      <w:r>
+        <w:rPr>
+          <w:rFonts w:ascii="Segoe UI" w:eastAsia="Times New Roman" w:hAnsi="Segoe UI" w:cs="Segoe UI"/>
+          <w:color w:val="161616"/>
+          <w:sz w:val="24"/>
+          <w:szCs w:val="24"/>
+          <w:lang w:eastAsia="es-ES"/>
+        </w:rPr>
+        <w:t>seleccioneu</w:t>
+      </w:r>
+      <w:proofErr w:type="spellEnd"/>
+      <w:r>
+        <w:rPr>
+          <w:rFonts w:ascii="Segoe UI" w:eastAsia="Times New Roman" w:hAnsi="Segoe UI" w:cs="Segoe UI"/>
+          <w:color w:val="161616"/>
+          <w:sz w:val="24"/>
+          <w:szCs w:val="24"/>
+          <w:lang w:eastAsia="es-ES"/>
+        </w:rPr>
+        <w:t xml:space="preserve"> i en </w:t>
+      </w:r>
+      <w:proofErr w:type="spellStart"/>
+      <w:r>
+        <w:rPr>
+          <w:rFonts w:ascii="Segoe UI" w:eastAsia="Times New Roman" w:hAnsi="Segoe UI" w:cs="Segoe UI"/>
+          <w:color w:val="161616"/>
+          <w:sz w:val="24"/>
+          <w:szCs w:val="24"/>
+          <w:lang w:eastAsia="es-ES"/>
+        </w:rPr>
+        <w:t>principi</w:t>
+      </w:r>
+      <w:proofErr w:type="spellEnd"/>
+      <w:r>
+        <w:rPr>
+          <w:rFonts w:ascii="Segoe UI" w:eastAsia="Times New Roman" w:hAnsi="Segoe UI" w:cs="Segoe UI"/>
+          <w:color w:val="161616"/>
+          <w:sz w:val="24"/>
+          <w:szCs w:val="24"/>
+          <w:lang w:eastAsia="es-ES"/>
+        </w:rPr>
+        <w:t xml:space="preserve"> ja </w:t>
+      </w:r>
+      <w:proofErr w:type="spellStart"/>
+      <w:r>
+        <w:rPr>
+          <w:rFonts w:ascii="Segoe UI" w:eastAsia="Times New Roman" w:hAnsi="Segoe UI" w:cs="Segoe UI"/>
+          <w:color w:val="161616"/>
+          <w:sz w:val="24"/>
+          <w:szCs w:val="24"/>
+          <w:lang w:eastAsia="es-ES"/>
+        </w:rPr>
+        <w:t>està</w:t>
+      </w:r>
+      <w:proofErr w:type="spellEnd"/>
+      <w:r>
+        <w:rPr>
+          <w:rFonts w:ascii="Segoe UI" w:eastAsia="Times New Roman" w:hAnsi="Segoe UI" w:cs="Segoe UI"/>
+          <w:color w:val="161616"/>
+          <w:sz w:val="24"/>
+          <w:szCs w:val="24"/>
+          <w:lang w:eastAsia="es-ES"/>
+        </w:rPr>
+        <w:t xml:space="preserve"> </w:t>
+      </w:r>
+      <w:proofErr w:type="spellStart"/>
+      <w:r>
+        <w:rPr>
+          <w:rFonts w:ascii="Segoe UI" w:eastAsia="Times New Roman" w:hAnsi="Segoe UI" w:cs="Segoe UI"/>
+          <w:color w:val="161616"/>
+          <w:sz w:val="24"/>
+          <w:szCs w:val="24"/>
+          <w:lang w:eastAsia="es-ES"/>
+        </w:rPr>
+        <w:t>configurat</w:t>
+      </w:r>
+      <w:proofErr w:type="spellEnd"/>
+      <w:r>
+        <w:rPr>
+          <w:rFonts w:ascii="Segoe UI" w:eastAsia="Times New Roman" w:hAnsi="Segoe UI" w:cs="Segoe UI"/>
+          <w:color w:val="161616"/>
+          <w:sz w:val="24"/>
+          <w:szCs w:val="24"/>
+          <w:lang w:eastAsia="es-ES"/>
+        </w:rPr>
+        <w:t xml:space="preserve"> </w:t>
+      </w:r>
+      <w:proofErr w:type="spellStart"/>
+      <w:r>
+        <w:rPr>
+          <w:rFonts w:ascii="Segoe UI" w:eastAsia="Times New Roman" w:hAnsi="Segoe UI" w:cs="Segoe UI"/>
+          <w:color w:val="161616"/>
+          <w:sz w:val="24"/>
+          <w:szCs w:val="24"/>
+          <w:lang w:eastAsia="es-ES"/>
+        </w:rPr>
+        <w:t>tot</w:t>
+      </w:r>
+      <w:proofErr w:type="spellEnd"/>
+      <w:r>
+        <w:rPr>
+          <w:rFonts w:ascii="Segoe UI" w:eastAsia="Times New Roman" w:hAnsi="Segoe UI" w:cs="Segoe UI"/>
+          <w:color w:val="161616"/>
+          <w:sz w:val="24"/>
+          <w:szCs w:val="24"/>
+          <w:lang w:eastAsia="es-ES"/>
+        </w:rPr>
+        <w:t>.</w:t>
+      </w:r>
+    </w:p>
+    <w:p>
+      <w:pPr>
+        <w:pStyle w:val="Prrafodelista"/>
+        <w:ind w:left="360"/>
+        <w:rPr>
+          <w:rFonts w:ascii="Segoe UI" w:eastAsia="Times New Roman" w:hAnsi="Segoe UI" w:cs="Segoe UI"/>
+          <w:color w:val="161616"/>
+          <w:sz w:val="24"/>
+          <w:szCs w:val="24"/>
+          <w:lang w:eastAsia="es-ES"/>
+        </w:rPr>
+      </w:pPr>
+      <w:r>
+        <w:rPr>
+          <w:noProof/>
+          <w:lang w:val="ca-ES" w:eastAsia="ca-ES"/>
+        </w:rPr>
+        <w:drawing>
+          <wp:inline distT="0" distB="0" distL="0" distR="0" wp14:anchorId="0B3E4A63" wp14:editId="525759E5">
+            <wp:extent cx="5400040" cy="3077845"/>
+            <wp:effectExtent l="0" t="0" r="0" b="0"/>
+            <wp:docPr id="12" name="Imagen 12"/>
+            <wp:cNvGraphicFramePr>
+              <a:graphicFrameLocks xmlns:a="http://schemas.openxmlformats.org/drawingml/2006/main" noChangeAspect="1"/>
+            </wp:cNvGraphicFramePr>
+            <a:graphic xmlns:a="http://schemas.openxmlformats.org/drawingml/2006/main">
+              <a:graphicData uri="http://schemas.openxmlformats.org/drawingml/2006/picture">
+                <pic:pic xmlns:pic="http://schemas.openxmlformats.org/drawingml/2006/picture">
+                  <pic:nvPicPr>
+                    <pic:cNvPr id="1" name=""/>
+                    <pic:cNvPicPr/>
+                  </pic:nvPicPr>
+                  <pic:blipFill>
+                    <a:blip r:embed="rId23"/>
+                    <a:stretch>
+                      <a:fillRect/>
+                    </a:stretch>
+                  </pic:blipFill>
+                  <pic:spPr>
+                    <a:xfrm>
+                      <a:off x="0" y="0"/>
                       <a:ext cx="5400040" cy="3077845"/>
                     </a:xfrm>
                     <a:prstGeom prst="rect">
@@ -18149,131 +18338,148 @@
     <w:p>
       <w:pPr>
         <w:pStyle w:val="Prrafodelista"/>
+      </w:pPr>
+      <w:r>
+        <w:t>&lt;</w:t>
+      </w:r>
+      <w:proofErr w:type="spellStart"/>
+      <w:r>
+        <w:t>globalModules</w:t>
+      </w:r>
+      <w:proofErr w:type="spellEnd"/>
+      <w:r>
+        <w:t>&gt;</w:t>
+      </w:r>
+    </w:p>
+    <w:p>
+      <w:pPr>
+        <w:pStyle w:val="Prrafodelista"/>
+      </w:pPr>
+      <w:r>
+        <w:t xml:space="preserve">            </w:t>
+      </w:r>
+    </w:p>
+    <w:p>
+      <w:pPr>
+        <w:pStyle w:val="Prrafodelista"/>
+        <w:rPr>
+          <w:highlight w:val="yellow"/>
+        </w:rPr>
+      </w:pPr>
+      <w:r>
+        <w:t xml:space="preserve">            </w:t>
+      </w:r>
+      <w:r>
+        <w:rPr>
+          <w:highlight w:val="yellow"/>
+        </w:rPr>
+        <w:t>&lt;</w:t>
+      </w:r>
+      <w:proofErr w:type="spellStart"/>
+      <w:r>
+        <w:rPr>
+          <w:highlight w:val="yellow"/>
+        </w:rPr>
+        <w:t>add</w:t>
+      </w:r>
+      <w:proofErr w:type="spellEnd"/>
+      <w:r>
+        <w:rPr>
+          <w:highlight w:val="yellow"/>
+        </w:rPr>
+        <w:t xml:space="preserve"> </w:t>
+      </w:r>
+      <w:proofErr w:type="spellStart"/>
+      <w:r>
+        <w:rPr>
+          <w:highlight w:val="yellow"/>
+        </w:rPr>
+        <w:t>name</w:t>
+      </w:r>
+      <w:proofErr w:type="spellEnd"/>
+      <w:r>
+        <w:rPr>
+          <w:highlight w:val="yellow"/>
+        </w:rPr>
+        <w:t>="</w:t>
+      </w:r>
+      <w:proofErr w:type="spellStart"/>
+      <w:r>
+        <w:rPr>
+          <w:highlight w:val="yellow"/>
+        </w:rPr>
+        <w:t>WebSocketModule</w:t>
+      </w:r>
+      <w:proofErr w:type="spellEnd"/>
+      <w:r>
+        <w:rPr>
+          <w:highlight w:val="yellow"/>
+        </w:rPr>
+        <w:t xml:space="preserve">" </w:t>
+      </w:r>
+      <w:proofErr w:type="spellStart"/>
+      <w:r>
+        <w:rPr>
+          <w:highlight w:val="yellow"/>
+        </w:rPr>
+        <w:t>image</w:t>
+      </w:r>
+      <w:proofErr w:type="spellEnd"/>
+      <w:r>
+        <w:rPr>
+          <w:highlight w:val="yellow"/>
+        </w:rPr>
+        <w:t>="%</w:t>
+      </w:r>
+      <w:proofErr w:type="spellStart"/>
+      <w:r>
+        <w:rPr>
+          <w:highlight w:val="yellow"/>
+        </w:rPr>
+        <w:t>windir</w:t>
+      </w:r>
+      <w:proofErr w:type="spellEnd"/>
+      <w:r>
+        <w:rPr>
+          <w:highlight w:val="yellow"/>
+        </w:rPr>
+        <w:t>%\System32\</w:t>
+      </w:r>
+      <w:proofErr w:type="spellStart"/>
+      <w:r>
+        <w:rPr>
+          <w:highlight w:val="yellow"/>
+        </w:rPr>
+        <w:t>inetsrv</w:t>
+      </w:r>
+      <w:proofErr w:type="spellEnd"/>
+      <w:r>
+        <w:rPr>
+          <w:highlight w:val="yellow"/>
+        </w:rPr>
+        <w:t>\iiswsock.dll" /&gt;</w:t>
+      </w:r>
+    </w:p>
+    <w:p>
+      <w:pPr>
+        <w:pStyle w:val="Prrafodelista"/>
         <w:rPr>
           <w:lang w:val="en-US"/>
         </w:rPr>
       </w:pPr>
       <w:r>
         <w:rPr>
-          <w:lang w:val="en-US"/>
-        </w:rPr>
-        <w:t>&lt;</w:t>
-      </w:r>
-      <w:proofErr w:type="spellStart"/>
-      <w:proofErr w:type="gramStart"/>
-      <w:r>
-        <w:rPr>
-          <w:lang w:val="en-US"/>
-        </w:rPr>
-        <w:t>globalModules</w:t>
-      </w:r>
-      <w:proofErr w:type="spellEnd"/>
-      <w:proofErr w:type="gramEnd"/>
-      <w:r>
-        <w:rPr>
-          <w:lang w:val="en-US"/>
-        </w:rPr>
-        <w:t>&gt;</w:t>
-      </w:r>
-    </w:p>
-    <w:p>
-      <w:pPr>
-        <w:pStyle w:val="Prrafodelista"/>
-        <w:rPr>
-          <w:lang w:val="en-US"/>
-        </w:rPr>
-      </w:pPr>
-      <w:r>
-        <w:rPr>
-          <w:lang w:val="en-US"/>
-        </w:rPr>
-        <w:t xml:space="preserve">            </w:t>
-      </w:r>
-    </w:p>
-    <w:p>
-      <w:pPr>
-        <w:pStyle w:val="Prrafodelista"/>
+          <w:highlight w:val="yellow"/>
+        </w:rPr>
+        <w:tab/>
+        <w:t xml:space="preserve">    </w:t>
+      </w:r>
+      <w:r>
         <w:rPr>
           <w:highlight w:val="yellow"/>
           <w:lang w:val="en-US"/>
         </w:rPr>
-      </w:pPr>
-      <w:r>
-        <w:rPr>
-          <w:lang w:val="en-US"/>
-        </w:rPr>
-        <w:t xml:space="preserve">            </w:t>
-      </w:r>
-      <w:r>
-        <w:rPr>
-          <w:highlight w:val="yellow"/>
-          <w:lang w:val="en-US"/>
-        </w:rPr>
         <w:t>&lt;add name="</w:t>
-      </w:r>
-      <w:proofErr w:type="spellStart"/>
-      <w:r>
-        <w:rPr>
-          <w:highlight w:val="yellow"/>
-          <w:lang w:val="en-US"/>
-        </w:rPr>
-        <w:t>WebSocketModule</w:t>
-      </w:r>
-      <w:proofErr w:type="spellEnd"/>
-      <w:r>
-        <w:rPr>
-          <w:highlight w:val="yellow"/>
-          <w:lang w:val="en-US"/>
-        </w:rPr>
-        <w:t>" image="%</w:t>
-      </w:r>
-      <w:proofErr w:type="spellStart"/>
-      <w:r>
-        <w:rPr>
-          <w:highlight w:val="yellow"/>
-          <w:lang w:val="en-US"/>
-        </w:rPr>
-        <w:t>windir</w:t>
-      </w:r>
-      <w:proofErr w:type="spellEnd"/>
-      <w:r>
-        <w:rPr>
-          <w:highlight w:val="yellow"/>
-          <w:lang w:val="en-US"/>
-        </w:rPr>
-        <w:t>%\System32\</w:t>
-      </w:r>
-      <w:proofErr w:type="spellStart"/>
-      <w:r>
-        <w:rPr>
-          <w:highlight w:val="yellow"/>
-          <w:lang w:val="en-US"/>
-        </w:rPr>
-        <w:t>inetsrv</w:t>
-      </w:r>
-      <w:proofErr w:type="spellEnd"/>
-      <w:r>
-        <w:rPr>
-          <w:highlight w:val="yellow"/>
-          <w:lang w:val="en-US"/>
-        </w:rPr>
-        <w:t>\iiswsock.dll" /&gt;</w:t>
-      </w:r>
-    </w:p>
-    <w:p>
-      <w:pPr>
-        <w:pStyle w:val="Prrafodelista"/>
-        <w:rPr>
-          <w:lang w:val="en-US"/>
-        </w:rPr>
-      </w:pPr>
-      <w:r>
-        <w:rPr>
-          <w:highlight w:val="yellow"/>
-          <w:lang w:val="en-US"/>
-        </w:rPr>
-        <w:tab/>
-        <w:t xml:space="preserve">    &lt;add name="</w:t>
       </w:r>
       <w:proofErr w:type="spellStart"/>
       <w:r>
@@ -18383,7 +18589,6 @@
           <w:lang w:val="en-US"/>
         </w:rPr>
       </w:pPr>
-      <w:bookmarkStart w:id="0" w:name="_GoBack"/>
       <w:proofErr w:type="spellStart"/>
       <w:proofErr w:type="gramStart"/>
       <w:r>
@@ -18447,7 +18652,6 @@
         </w:rPr>
         <w:t xml:space="preserve"> W3SVC</w:t>
       </w:r>
-      <w:bookmarkEnd w:id="0"/>
     </w:p>
     <w:p>
       <w:r>

</xml_diff>